<commit_message>
#11 #10 Update docs
</commit_message>
<xml_diff>
--- a/Documentation/Project Report.docx
+++ b/Documentation/Project Report.docx
@@ -529,7 +529,7 @@
         </w:docPartObj>
       </w:sdtPr>
       <w:sdtContent>
-        <w:bookmarkStart w:id="0" w:name="_Toc312340003" w:displacedByCustomXml="prev"/>
+        <w:bookmarkStart w:id="0" w:name="_Toc312347511" w:displacedByCustomXml="prev"/>
         <w:p>
           <w:pPr>
             <w:pStyle w:val="1"/>
@@ -565,7 +565,7 @@
           <w:r>
             <w:fldChar w:fldCharType="separate"/>
           </w:r>
-          <w:hyperlink w:anchor="_Toc312340003" w:history="1">
+          <w:hyperlink w:anchor="_Toc312347511" w:history="1">
             <w:r>
               <w:rPr>
                 <w:rStyle w:val="ac"/>
@@ -592,7 +592,7 @@
                 <w:noProof/>
                 <w:webHidden/>
               </w:rPr>
-              <w:instrText xml:space="preserve"> PAGEREF _Toc312340003 \h </w:instrText>
+              <w:instrText xml:space="preserve"> PAGEREF _Toc312347511 \h </w:instrText>
             </w:r>
             <w:r>
               <w:rPr>
@@ -637,7 +637,7 @@
               <w:lang w:eastAsia="ru-RU"/>
             </w:rPr>
           </w:pPr>
-          <w:hyperlink w:anchor="_Toc312340004" w:history="1">
+          <w:hyperlink w:anchor="_Toc312347512" w:history="1">
             <w:r>
               <w:rPr>
                 <w:rStyle w:val="ac"/>
@@ -684,7 +684,7 @@
                 <w:noProof/>
                 <w:webHidden/>
               </w:rPr>
-              <w:instrText xml:space="preserve"> PAGEREF _Toc312340004 \h </w:instrText>
+              <w:instrText xml:space="preserve"> PAGEREF _Toc312347512 \h </w:instrText>
             </w:r>
             <w:r>
               <w:rPr>
@@ -729,7 +729,7 @@
               <w:lang w:eastAsia="ru-RU"/>
             </w:rPr>
           </w:pPr>
-          <w:hyperlink w:anchor="_Toc312340005" w:history="1">
+          <w:hyperlink w:anchor="_Toc312347513" w:history="1">
             <w:r>
               <w:rPr>
                 <w:rStyle w:val="ac"/>
@@ -776,7 +776,7 @@
                 <w:noProof/>
                 <w:webHidden/>
               </w:rPr>
-              <w:instrText xml:space="preserve"> PAGEREF _Toc312340005 \h </w:instrText>
+              <w:instrText xml:space="preserve"> PAGEREF _Toc312347513 \h </w:instrText>
             </w:r>
             <w:r>
               <w:rPr>
@@ -821,7 +821,7 @@
               <w:lang w:eastAsia="ru-RU"/>
             </w:rPr>
           </w:pPr>
-          <w:hyperlink w:anchor="_Toc312340006" w:history="1">
+          <w:hyperlink w:anchor="_Toc312347514" w:history="1">
             <w:r>
               <w:rPr>
                 <w:rStyle w:val="ac"/>
@@ -829,6 +829,7 @@
                 <w:noProof/>
                 <w:snapToGrid w:val="0"/>
                 <w:w w:val="0"/>
+                <w:lang w:val="en-US"/>
               </w:rPr>
               <w:t>3</w:t>
             </w:r>
@@ -844,9 +845,10 @@
             <w:r>
               <w:rPr>
                 <w:rStyle w:val="ac"/>
-                <w:noProof/>
-              </w:rPr>
-              <w:t>Модуль распознавания</w:t>
+                <w:rFonts w:cs="Times New Roman"/>
+                <w:noProof/>
+              </w:rPr>
+              <w:t>Общие сведения о нейронных сетях</w:t>
             </w:r>
             <w:r>
               <w:rPr>
@@ -867,7 +869,7 @@
                 <w:noProof/>
                 <w:webHidden/>
               </w:rPr>
-              <w:instrText xml:space="preserve"> PAGEREF _Toc312340006 \h </w:instrText>
+              <w:instrText xml:space="preserve"> PAGEREF _Toc312347514 \h </w:instrText>
             </w:r>
             <w:r>
               <w:rPr>
@@ -888,6 +890,975 @@
                 <w:webHidden/>
               </w:rPr>
               <w:t>5</w:t>
+            </w:r>
+            <w:r>
+              <w:rPr>
+                <w:noProof/>
+                <w:webHidden/>
+              </w:rPr>
+              <w:fldChar w:fldCharType="end"/>
+            </w:r>
+          </w:hyperlink>
+        </w:p>
+        <w:p>
+          <w:pPr>
+            <w:pStyle w:val="21"/>
+            <w:tabs>
+              <w:tab w:val="left" w:pos="880"/>
+              <w:tab w:val="right" w:leader="dot" w:pos="9345"/>
+            </w:tabs>
+            <w:rPr>
+              <w:rFonts w:asciiTheme="minorHAnsi" w:eastAsiaTheme="minorEastAsia" w:hAnsiTheme="minorHAnsi"/>
+              <w:noProof/>
+              <w:sz w:val="22"/>
+              <w:lang w:eastAsia="ru-RU"/>
+            </w:rPr>
+          </w:pPr>
+          <w:hyperlink w:anchor="_Toc312347515" w:history="1">
+            <w:r>
+              <w:rPr>
+                <w:rStyle w:val="ac"/>
+                <w:noProof/>
+              </w:rPr>
+              <w:t>3.1</w:t>
+            </w:r>
+            <w:r>
+              <w:rPr>
+                <w:rFonts w:asciiTheme="minorHAnsi" w:eastAsiaTheme="minorEastAsia" w:hAnsiTheme="minorHAnsi"/>
+                <w:noProof/>
+                <w:sz w:val="22"/>
+                <w:lang w:eastAsia="ru-RU"/>
+              </w:rPr>
+              <w:tab/>
+            </w:r>
+            <w:r>
+              <w:rPr>
+                <w:rStyle w:val="ac"/>
+                <w:noProof/>
+              </w:rPr>
+              <w:t>Основные задачи, решаемые с помощью нейронных сетей</w:t>
+            </w:r>
+            <w:r>
+              <w:rPr>
+                <w:noProof/>
+                <w:webHidden/>
+              </w:rPr>
+              <w:tab/>
+            </w:r>
+            <w:r>
+              <w:rPr>
+                <w:noProof/>
+                <w:webHidden/>
+              </w:rPr>
+              <w:fldChar w:fldCharType="begin"/>
+            </w:r>
+            <w:r>
+              <w:rPr>
+                <w:noProof/>
+                <w:webHidden/>
+              </w:rPr>
+              <w:instrText xml:space="preserve"> PAGEREF _Toc312347515 \h </w:instrText>
+            </w:r>
+            <w:r>
+              <w:rPr>
+                <w:noProof/>
+                <w:webHidden/>
+              </w:rPr>
+            </w:r>
+            <w:r>
+              <w:rPr>
+                <w:noProof/>
+                <w:webHidden/>
+              </w:rPr>
+              <w:fldChar w:fldCharType="separate"/>
+            </w:r>
+            <w:r>
+              <w:rPr>
+                <w:noProof/>
+                <w:webHidden/>
+              </w:rPr>
+              <w:t>5</w:t>
+            </w:r>
+            <w:r>
+              <w:rPr>
+                <w:noProof/>
+                <w:webHidden/>
+              </w:rPr>
+              <w:fldChar w:fldCharType="end"/>
+            </w:r>
+          </w:hyperlink>
+        </w:p>
+        <w:p>
+          <w:pPr>
+            <w:pStyle w:val="31"/>
+            <w:tabs>
+              <w:tab w:val="left" w:pos="1320"/>
+              <w:tab w:val="right" w:leader="dot" w:pos="9345"/>
+            </w:tabs>
+            <w:rPr>
+              <w:rFonts w:asciiTheme="minorHAnsi" w:eastAsiaTheme="minorEastAsia" w:hAnsiTheme="minorHAnsi"/>
+              <w:noProof/>
+              <w:sz w:val="22"/>
+              <w:lang w:eastAsia="ru-RU"/>
+            </w:rPr>
+          </w:pPr>
+          <w:hyperlink w:anchor="_Toc312347516" w:history="1">
+            <w:r>
+              <w:rPr>
+                <w:rStyle w:val="ac"/>
+                <w:noProof/>
+              </w:rPr>
+              <w:t>3.1.1</w:t>
+            </w:r>
+            <w:r>
+              <w:rPr>
+                <w:rFonts w:asciiTheme="minorHAnsi" w:eastAsiaTheme="minorEastAsia" w:hAnsiTheme="minorHAnsi"/>
+                <w:noProof/>
+                <w:sz w:val="22"/>
+                <w:lang w:eastAsia="ru-RU"/>
+              </w:rPr>
+              <w:tab/>
+            </w:r>
+            <w:r>
+              <w:rPr>
+                <w:rStyle w:val="ac"/>
+                <w:noProof/>
+              </w:rPr>
+              <w:t>Классификация образов.</w:t>
+            </w:r>
+            <w:r>
+              <w:rPr>
+                <w:noProof/>
+                <w:webHidden/>
+              </w:rPr>
+              <w:tab/>
+            </w:r>
+            <w:r>
+              <w:rPr>
+                <w:noProof/>
+                <w:webHidden/>
+              </w:rPr>
+              <w:fldChar w:fldCharType="begin"/>
+            </w:r>
+            <w:r>
+              <w:rPr>
+                <w:noProof/>
+                <w:webHidden/>
+              </w:rPr>
+              <w:instrText xml:space="preserve"> PAGEREF _Toc312347516 \h </w:instrText>
+            </w:r>
+            <w:r>
+              <w:rPr>
+                <w:noProof/>
+                <w:webHidden/>
+              </w:rPr>
+            </w:r>
+            <w:r>
+              <w:rPr>
+                <w:noProof/>
+                <w:webHidden/>
+              </w:rPr>
+              <w:fldChar w:fldCharType="separate"/>
+            </w:r>
+            <w:r>
+              <w:rPr>
+                <w:noProof/>
+                <w:webHidden/>
+              </w:rPr>
+              <w:t>5</w:t>
+            </w:r>
+            <w:r>
+              <w:rPr>
+                <w:noProof/>
+                <w:webHidden/>
+              </w:rPr>
+              <w:fldChar w:fldCharType="end"/>
+            </w:r>
+          </w:hyperlink>
+        </w:p>
+        <w:p>
+          <w:pPr>
+            <w:pStyle w:val="31"/>
+            <w:tabs>
+              <w:tab w:val="left" w:pos="1320"/>
+              <w:tab w:val="right" w:leader="dot" w:pos="9345"/>
+            </w:tabs>
+            <w:rPr>
+              <w:rFonts w:asciiTheme="minorHAnsi" w:eastAsiaTheme="minorEastAsia" w:hAnsiTheme="minorHAnsi"/>
+              <w:noProof/>
+              <w:sz w:val="22"/>
+              <w:lang w:eastAsia="ru-RU"/>
+            </w:rPr>
+          </w:pPr>
+          <w:hyperlink w:anchor="_Toc312347517" w:history="1">
+            <w:r>
+              <w:rPr>
+                <w:rStyle w:val="ac"/>
+                <w:noProof/>
+              </w:rPr>
+              <w:t>3.1.2</w:t>
+            </w:r>
+            <w:r>
+              <w:rPr>
+                <w:rFonts w:asciiTheme="minorHAnsi" w:eastAsiaTheme="minorEastAsia" w:hAnsiTheme="minorHAnsi"/>
+                <w:noProof/>
+                <w:sz w:val="22"/>
+                <w:lang w:eastAsia="ru-RU"/>
+              </w:rPr>
+              <w:tab/>
+            </w:r>
+            <w:r>
+              <w:rPr>
+                <w:rStyle w:val="ac"/>
+                <w:noProof/>
+              </w:rPr>
+              <w:t>Кластеризация/категоризация.</w:t>
+            </w:r>
+            <w:r>
+              <w:rPr>
+                <w:noProof/>
+                <w:webHidden/>
+              </w:rPr>
+              <w:tab/>
+            </w:r>
+            <w:r>
+              <w:rPr>
+                <w:noProof/>
+                <w:webHidden/>
+              </w:rPr>
+              <w:fldChar w:fldCharType="begin"/>
+            </w:r>
+            <w:r>
+              <w:rPr>
+                <w:noProof/>
+                <w:webHidden/>
+              </w:rPr>
+              <w:instrText xml:space="preserve"> PAGEREF _Toc312347517 \h </w:instrText>
+            </w:r>
+            <w:r>
+              <w:rPr>
+                <w:noProof/>
+                <w:webHidden/>
+              </w:rPr>
+            </w:r>
+            <w:r>
+              <w:rPr>
+                <w:noProof/>
+                <w:webHidden/>
+              </w:rPr>
+              <w:fldChar w:fldCharType="separate"/>
+            </w:r>
+            <w:r>
+              <w:rPr>
+                <w:noProof/>
+                <w:webHidden/>
+              </w:rPr>
+              <w:t>5</w:t>
+            </w:r>
+            <w:r>
+              <w:rPr>
+                <w:noProof/>
+                <w:webHidden/>
+              </w:rPr>
+              <w:fldChar w:fldCharType="end"/>
+            </w:r>
+          </w:hyperlink>
+        </w:p>
+        <w:p>
+          <w:pPr>
+            <w:pStyle w:val="31"/>
+            <w:tabs>
+              <w:tab w:val="left" w:pos="1320"/>
+              <w:tab w:val="right" w:leader="dot" w:pos="9345"/>
+            </w:tabs>
+            <w:rPr>
+              <w:rFonts w:asciiTheme="minorHAnsi" w:eastAsiaTheme="minorEastAsia" w:hAnsiTheme="minorHAnsi"/>
+              <w:noProof/>
+              <w:sz w:val="22"/>
+              <w:lang w:eastAsia="ru-RU"/>
+            </w:rPr>
+          </w:pPr>
+          <w:hyperlink w:anchor="_Toc312347518" w:history="1">
+            <w:r>
+              <w:rPr>
+                <w:rStyle w:val="ac"/>
+                <w:noProof/>
+                <w:lang w:val="en-US"/>
+              </w:rPr>
+              <w:t>3.1.3</w:t>
+            </w:r>
+            <w:r>
+              <w:rPr>
+                <w:rFonts w:asciiTheme="minorHAnsi" w:eastAsiaTheme="minorEastAsia" w:hAnsiTheme="minorHAnsi"/>
+                <w:noProof/>
+                <w:sz w:val="22"/>
+                <w:lang w:eastAsia="ru-RU"/>
+              </w:rPr>
+              <w:tab/>
+            </w:r>
+            <w:r>
+              <w:rPr>
+                <w:rStyle w:val="ac"/>
+                <w:noProof/>
+              </w:rPr>
+              <w:t>Аппроксимация функций.</w:t>
+            </w:r>
+            <w:r>
+              <w:rPr>
+                <w:noProof/>
+                <w:webHidden/>
+              </w:rPr>
+              <w:tab/>
+            </w:r>
+            <w:r>
+              <w:rPr>
+                <w:noProof/>
+                <w:webHidden/>
+              </w:rPr>
+              <w:fldChar w:fldCharType="begin"/>
+            </w:r>
+            <w:r>
+              <w:rPr>
+                <w:noProof/>
+                <w:webHidden/>
+              </w:rPr>
+              <w:instrText xml:space="preserve"> PAGEREF _Toc312347518 \h </w:instrText>
+            </w:r>
+            <w:r>
+              <w:rPr>
+                <w:noProof/>
+                <w:webHidden/>
+              </w:rPr>
+            </w:r>
+            <w:r>
+              <w:rPr>
+                <w:noProof/>
+                <w:webHidden/>
+              </w:rPr>
+              <w:fldChar w:fldCharType="separate"/>
+            </w:r>
+            <w:r>
+              <w:rPr>
+                <w:noProof/>
+                <w:webHidden/>
+              </w:rPr>
+              <w:t>5</w:t>
+            </w:r>
+            <w:r>
+              <w:rPr>
+                <w:noProof/>
+                <w:webHidden/>
+              </w:rPr>
+              <w:fldChar w:fldCharType="end"/>
+            </w:r>
+          </w:hyperlink>
+        </w:p>
+        <w:p>
+          <w:pPr>
+            <w:pStyle w:val="31"/>
+            <w:tabs>
+              <w:tab w:val="left" w:pos="1320"/>
+              <w:tab w:val="right" w:leader="dot" w:pos="9345"/>
+            </w:tabs>
+            <w:rPr>
+              <w:rFonts w:asciiTheme="minorHAnsi" w:eastAsiaTheme="minorEastAsia" w:hAnsiTheme="minorHAnsi"/>
+              <w:noProof/>
+              <w:sz w:val="22"/>
+              <w:lang w:eastAsia="ru-RU"/>
+            </w:rPr>
+          </w:pPr>
+          <w:hyperlink w:anchor="_Toc312347519" w:history="1">
+            <w:r>
+              <w:rPr>
+                <w:rStyle w:val="ac"/>
+                <w:noProof/>
+              </w:rPr>
+              <w:t>3.1.4</w:t>
+            </w:r>
+            <w:r>
+              <w:rPr>
+                <w:rFonts w:asciiTheme="minorHAnsi" w:eastAsiaTheme="minorEastAsia" w:hAnsiTheme="minorHAnsi"/>
+                <w:noProof/>
+                <w:sz w:val="22"/>
+                <w:lang w:eastAsia="ru-RU"/>
+              </w:rPr>
+              <w:tab/>
+            </w:r>
+            <w:r>
+              <w:rPr>
+                <w:rStyle w:val="ac"/>
+                <w:noProof/>
+              </w:rPr>
+              <w:t>Предсказание/прогноз.</w:t>
+            </w:r>
+            <w:r>
+              <w:rPr>
+                <w:noProof/>
+                <w:webHidden/>
+              </w:rPr>
+              <w:tab/>
+            </w:r>
+            <w:r>
+              <w:rPr>
+                <w:noProof/>
+                <w:webHidden/>
+              </w:rPr>
+              <w:fldChar w:fldCharType="begin"/>
+            </w:r>
+            <w:r>
+              <w:rPr>
+                <w:noProof/>
+                <w:webHidden/>
+              </w:rPr>
+              <w:instrText xml:space="preserve"> PAGEREF _Toc312347519 \h </w:instrText>
+            </w:r>
+            <w:r>
+              <w:rPr>
+                <w:noProof/>
+                <w:webHidden/>
+              </w:rPr>
+            </w:r>
+            <w:r>
+              <w:rPr>
+                <w:noProof/>
+                <w:webHidden/>
+              </w:rPr>
+              <w:fldChar w:fldCharType="separate"/>
+            </w:r>
+            <w:r>
+              <w:rPr>
+                <w:noProof/>
+                <w:webHidden/>
+              </w:rPr>
+              <w:t>5</w:t>
+            </w:r>
+            <w:r>
+              <w:rPr>
+                <w:noProof/>
+                <w:webHidden/>
+              </w:rPr>
+              <w:fldChar w:fldCharType="end"/>
+            </w:r>
+          </w:hyperlink>
+        </w:p>
+        <w:p>
+          <w:pPr>
+            <w:pStyle w:val="31"/>
+            <w:tabs>
+              <w:tab w:val="left" w:pos="1320"/>
+              <w:tab w:val="right" w:leader="dot" w:pos="9345"/>
+            </w:tabs>
+            <w:rPr>
+              <w:rFonts w:asciiTheme="minorHAnsi" w:eastAsiaTheme="minorEastAsia" w:hAnsiTheme="minorHAnsi"/>
+              <w:noProof/>
+              <w:sz w:val="22"/>
+              <w:lang w:eastAsia="ru-RU"/>
+            </w:rPr>
+          </w:pPr>
+          <w:hyperlink w:anchor="_Toc312347520" w:history="1">
+            <w:r>
+              <w:rPr>
+                <w:rStyle w:val="ac"/>
+                <w:noProof/>
+              </w:rPr>
+              <w:t>3.1.5</w:t>
+            </w:r>
+            <w:r>
+              <w:rPr>
+                <w:rFonts w:asciiTheme="minorHAnsi" w:eastAsiaTheme="minorEastAsia" w:hAnsiTheme="minorHAnsi"/>
+                <w:noProof/>
+                <w:sz w:val="22"/>
+                <w:lang w:eastAsia="ru-RU"/>
+              </w:rPr>
+              <w:tab/>
+            </w:r>
+            <w:r>
+              <w:rPr>
+                <w:rStyle w:val="ac"/>
+                <w:noProof/>
+              </w:rPr>
+              <w:t>Оптимизация.</w:t>
+            </w:r>
+            <w:r>
+              <w:rPr>
+                <w:noProof/>
+                <w:webHidden/>
+              </w:rPr>
+              <w:tab/>
+            </w:r>
+            <w:r>
+              <w:rPr>
+                <w:noProof/>
+                <w:webHidden/>
+              </w:rPr>
+              <w:fldChar w:fldCharType="begin"/>
+            </w:r>
+            <w:r>
+              <w:rPr>
+                <w:noProof/>
+                <w:webHidden/>
+              </w:rPr>
+              <w:instrText xml:space="preserve"> PAGEREF _Toc312347520 \h </w:instrText>
+            </w:r>
+            <w:r>
+              <w:rPr>
+                <w:noProof/>
+                <w:webHidden/>
+              </w:rPr>
+            </w:r>
+            <w:r>
+              <w:rPr>
+                <w:noProof/>
+                <w:webHidden/>
+              </w:rPr>
+              <w:fldChar w:fldCharType="separate"/>
+            </w:r>
+            <w:r>
+              <w:rPr>
+                <w:noProof/>
+                <w:webHidden/>
+              </w:rPr>
+              <w:t>5</w:t>
+            </w:r>
+            <w:r>
+              <w:rPr>
+                <w:noProof/>
+                <w:webHidden/>
+              </w:rPr>
+              <w:fldChar w:fldCharType="end"/>
+            </w:r>
+          </w:hyperlink>
+        </w:p>
+        <w:p>
+          <w:pPr>
+            <w:pStyle w:val="21"/>
+            <w:tabs>
+              <w:tab w:val="left" w:pos="880"/>
+              <w:tab w:val="right" w:leader="dot" w:pos="9345"/>
+            </w:tabs>
+            <w:rPr>
+              <w:rFonts w:asciiTheme="minorHAnsi" w:eastAsiaTheme="minorEastAsia" w:hAnsiTheme="minorHAnsi"/>
+              <w:noProof/>
+              <w:sz w:val="22"/>
+              <w:lang w:eastAsia="ru-RU"/>
+            </w:rPr>
+          </w:pPr>
+          <w:hyperlink w:anchor="_Toc312347521" w:history="1">
+            <w:r>
+              <w:rPr>
+                <w:rStyle w:val="ac"/>
+                <w:noProof/>
+              </w:rPr>
+              <w:t>3.2</w:t>
+            </w:r>
+            <w:r>
+              <w:rPr>
+                <w:rFonts w:asciiTheme="minorHAnsi" w:eastAsiaTheme="minorEastAsia" w:hAnsiTheme="minorHAnsi"/>
+                <w:noProof/>
+                <w:sz w:val="22"/>
+                <w:lang w:eastAsia="ru-RU"/>
+              </w:rPr>
+              <w:tab/>
+            </w:r>
+            <w:r>
+              <w:rPr>
+                <w:rStyle w:val="ac"/>
+                <w:noProof/>
+              </w:rPr>
+              <w:t>Основные компоненты нейронной сети</w:t>
+            </w:r>
+            <w:r>
+              <w:rPr>
+                <w:noProof/>
+                <w:webHidden/>
+              </w:rPr>
+              <w:tab/>
+            </w:r>
+            <w:r>
+              <w:rPr>
+                <w:noProof/>
+                <w:webHidden/>
+              </w:rPr>
+              <w:fldChar w:fldCharType="begin"/>
+            </w:r>
+            <w:r>
+              <w:rPr>
+                <w:noProof/>
+                <w:webHidden/>
+              </w:rPr>
+              <w:instrText xml:space="preserve"> PAGEREF _Toc312347521 \h </w:instrText>
+            </w:r>
+            <w:r>
+              <w:rPr>
+                <w:noProof/>
+                <w:webHidden/>
+              </w:rPr>
+            </w:r>
+            <w:r>
+              <w:rPr>
+                <w:noProof/>
+                <w:webHidden/>
+              </w:rPr>
+              <w:fldChar w:fldCharType="separate"/>
+            </w:r>
+            <w:r>
+              <w:rPr>
+                <w:noProof/>
+                <w:webHidden/>
+              </w:rPr>
+              <w:t>5</w:t>
+            </w:r>
+            <w:r>
+              <w:rPr>
+                <w:noProof/>
+                <w:webHidden/>
+              </w:rPr>
+              <w:fldChar w:fldCharType="end"/>
+            </w:r>
+          </w:hyperlink>
+        </w:p>
+        <w:p>
+          <w:pPr>
+            <w:pStyle w:val="21"/>
+            <w:tabs>
+              <w:tab w:val="left" w:pos="880"/>
+              <w:tab w:val="right" w:leader="dot" w:pos="9345"/>
+            </w:tabs>
+            <w:rPr>
+              <w:rFonts w:asciiTheme="minorHAnsi" w:eastAsiaTheme="minorEastAsia" w:hAnsiTheme="minorHAnsi"/>
+              <w:noProof/>
+              <w:sz w:val="22"/>
+              <w:lang w:eastAsia="ru-RU"/>
+            </w:rPr>
+          </w:pPr>
+          <w:hyperlink w:anchor="_Toc312347522" w:history="1">
+            <w:r>
+              <w:rPr>
+                <w:rStyle w:val="ac"/>
+                <w:noProof/>
+              </w:rPr>
+              <w:t>3.3</w:t>
+            </w:r>
+            <w:r>
+              <w:rPr>
+                <w:rFonts w:asciiTheme="minorHAnsi" w:eastAsiaTheme="minorEastAsia" w:hAnsiTheme="minorHAnsi"/>
+                <w:noProof/>
+                <w:sz w:val="22"/>
+                <w:lang w:eastAsia="ru-RU"/>
+              </w:rPr>
+              <w:tab/>
+            </w:r>
+            <w:r>
+              <w:rPr>
+                <w:rStyle w:val="ac"/>
+                <w:noProof/>
+              </w:rPr>
+              <w:t>Архитектуры нейронных сетей</w:t>
+            </w:r>
+            <w:r>
+              <w:rPr>
+                <w:noProof/>
+                <w:webHidden/>
+              </w:rPr>
+              <w:tab/>
+            </w:r>
+            <w:r>
+              <w:rPr>
+                <w:noProof/>
+                <w:webHidden/>
+              </w:rPr>
+              <w:fldChar w:fldCharType="begin"/>
+            </w:r>
+            <w:r>
+              <w:rPr>
+                <w:noProof/>
+                <w:webHidden/>
+              </w:rPr>
+              <w:instrText xml:space="preserve"> PAGEREF _Toc312347522 \h </w:instrText>
+            </w:r>
+            <w:r>
+              <w:rPr>
+                <w:noProof/>
+                <w:webHidden/>
+              </w:rPr>
+            </w:r>
+            <w:r>
+              <w:rPr>
+                <w:noProof/>
+                <w:webHidden/>
+              </w:rPr>
+              <w:fldChar w:fldCharType="separate"/>
+            </w:r>
+            <w:r>
+              <w:rPr>
+                <w:noProof/>
+                <w:webHidden/>
+              </w:rPr>
+              <w:t>6</w:t>
+            </w:r>
+            <w:r>
+              <w:rPr>
+                <w:noProof/>
+                <w:webHidden/>
+              </w:rPr>
+              <w:fldChar w:fldCharType="end"/>
+            </w:r>
+          </w:hyperlink>
+        </w:p>
+        <w:p>
+          <w:pPr>
+            <w:pStyle w:val="31"/>
+            <w:tabs>
+              <w:tab w:val="left" w:pos="1320"/>
+              <w:tab w:val="right" w:leader="dot" w:pos="9345"/>
+            </w:tabs>
+            <w:rPr>
+              <w:rFonts w:asciiTheme="minorHAnsi" w:eastAsiaTheme="minorEastAsia" w:hAnsiTheme="minorHAnsi"/>
+              <w:noProof/>
+              <w:sz w:val="22"/>
+              <w:lang w:eastAsia="ru-RU"/>
+            </w:rPr>
+          </w:pPr>
+          <w:hyperlink w:anchor="_Toc312347523" w:history="1">
+            <w:r>
+              <w:rPr>
+                <w:rStyle w:val="ac"/>
+                <w:noProof/>
+              </w:rPr>
+              <w:t>3.3.1</w:t>
+            </w:r>
+            <w:r>
+              <w:rPr>
+                <w:rFonts w:asciiTheme="minorHAnsi" w:eastAsiaTheme="minorEastAsia" w:hAnsiTheme="minorHAnsi"/>
+                <w:noProof/>
+                <w:sz w:val="22"/>
+                <w:lang w:eastAsia="ru-RU"/>
+              </w:rPr>
+              <w:tab/>
+            </w:r>
+            <w:r>
+              <w:rPr>
+                <w:rStyle w:val="ac"/>
+                <w:noProof/>
+              </w:rPr>
+              <w:t>Однослойные сети прямого распространения</w:t>
+            </w:r>
+            <w:r>
+              <w:rPr>
+                <w:noProof/>
+                <w:webHidden/>
+              </w:rPr>
+              <w:tab/>
+            </w:r>
+            <w:r>
+              <w:rPr>
+                <w:noProof/>
+                <w:webHidden/>
+              </w:rPr>
+              <w:fldChar w:fldCharType="begin"/>
+            </w:r>
+            <w:r>
+              <w:rPr>
+                <w:noProof/>
+                <w:webHidden/>
+              </w:rPr>
+              <w:instrText xml:space="preserve"> PAGEREF _Toc312347523 \h </w:instrText>
+            </w:r>
+            <w:r>
+              <w:rPr>
+                <w:noProof/>
+                <w:webHidden/>
+              </w:rPr>
+            </w:r>
+            <w:r>
+              <w:rPr>
+                <w:noProof/>
+                <w:webHidden/>
+              </w:rPr>
+              <w:fldChar w:fldCharType="separate"/>
+            </w:r>
+            <w:r>
+              <w:rPr>
+                <w:noProof/>
+                <w:webHidden/>
+              </w:rPr>
+              <w:t>6</w:t>
+            </w:r>
+            <w:r>
+              <w:rPr>
+                <w:noProof/>
+                <w:webHidden/>
+              </w:rPr>
+              <w:fldChar w:fldCharType="end"/>
+            </w:r>
+          </w:hyperlink>
+        </w:p>
+        <w:p>
+          <w:pPr>
+            <w:pStyle w:val="31"/>
+            <w:tabs>
+              <w:tab w:val="left" w:pos="1320"/>
+              <w:tab w:val="right" w:leader="dot" w:pos="9345"/>
+            </w:tabs>
+            <w:rPr>
+              <w:rFonts w:asciiTheme="minorHAnsi" w:eastAsiaTheme="minorEastAsia" w:hAnsiTheme="minorHAnsi"/>
+              <w:noProof/>
+              <w:sz w:val="22"/>
+              <w:lang w:eastAsia="ru-RU"/>
+            </w:rPr>
+          </w:pPr>
+          <w:hyperlink w:anchor="_Toc312347524" w:history="1">
+            <w:r>
+              <w:rPr>
+                <w:rStyle w:val="ac"/>
+                <w:noProof/>
+              </w:rPr>
+              <w:t>3.3.2</w:t>
+            </w:r>
+            <w:r>
+              <w:rPr>
+                <w:rFonts w:asciiTheme="minorHAnsi" w:eastAsiaTheme="minorEastAsia" w:hAnsiTheme="minorHAnsi"/>
+                <w:noProof/>
+                <w:sz w:val="22"/>
+                <w:lang w:eastAsia="ru-RU"/>
+              </w:rPr>
+              <w:tab/>
+            </w:r>
+            <w:r>
+              <w:rPr>
+                <w:rStyle w:val="ac"/>
+                <w:noProof/>
+              </w:rPr>
+              <w:t>Многослойные сети прямого распространения</w:t>
+            </w:r>
+            <w:r>
+              <w:rPr>
+                <w:noProof/>
+                <w:webHidden/>
+              </w:rPr>
+              <w:tab/>
+            </w:r>
+            <w:r>
+              <w:rPr>
+                <w:noProof/>
+                <w:webHidden/>
+              </w:rPr>
+              <w:fldChar w:fldCharType="begin"/>
+            </w:r>
+            <w:r>
+              <w:rPr>
+                <w:noProof/>
+                <w:webHidden/>
+              </w:rPr>
+              <w:instrText xml:space="preserve"> PAGEREF _Toc312347524 \h </w:instrText>
+            </w:r>
+            <w:r>
+              <w:rPr>
+                <w:noProof/>
+                <w:webHidden/>
+              </w:rPr>
+            </w:r>
+            <w:r>
+              <w:rPr>
+                <w:noProof/>
+                <w:webHidden/>
+              </w:rPr>
+              <w:fldChar w:fldCharType="separate"/>
+            </w:r>
+            <w:r>
+              <w:rPr>
+                <w:noProof/>
+                <w:webHidden/>
+              </w:rPr>
+              <w:t>6</w:t>
+            </w:r>
+            <w:r>
+              <w:rPr>
+                <w:noProof/>
+                <w:webHidden/>
+              </w:rPr>
+              <w:fldChar w:fldCharType="end"/>
+            </w:r>
+          </w:hyperlink>
+        </w:p>
+        <w:p>
+          <w:pPr>
+            <w:pStyle w:val="31"/>
+            <w:tabs>
+              <w:tab w:val="left" w:pos="1320"/>
+              <w:tab w:val="right" w:leader="dot" w:pos="9345"/>
+            </w:tabs>
+            <w:rPr>
+              <w:rFonts w:asciiTheme="minorHAnsi" w:eastAsiaTheme="minorEastAsia" w:hAnsiTheme="minorHAnsi"/>
+              <w:noProof/>
+              <w:sz w:val="22"/>
+              <w:lang w:eastAsia="ru-RU"/>
+            </w:rPr>
+          </w:pPr>
+          <w:hyperlink w:anchor="_Toc312347525" w:history="1">
+            <w:r>
+              <w:rPr>
+                <w:rStyle w:val="ac"/>
+                <w:noProof/>
+              </w:rPr>
+              <w:t>3.3.3</w:t>
+            </w:r>
+            <w:r>
+              <w:rPr>
+                <w:rFonts w:asciiTheme="minorHAnsi" w:eastAsiaTheme="minorEastAsia" w:hAnsiTheme="minorHAnsi"/>
+                <w:noProof/>
+                <w:sz w:val="22"/>
+                <w:lang w:eastAsia="ru-RU"/>
+              </w:rPr>
+              <w:tab/>
+            </w:r>
+            <w:r>
+              <w:rPr>
+                <w:rStyle w:val="ac"/>
+                <w:noProof/>
+              </w:rPr>
+              <w:t>Рекуррентные сети</w:t>
+            </w:r>
+            <w:r>
+              <w:rPr>
+                <w:noProof/>
+                <w:webHidden/>
+              </w:rPr>
+              <w:tab/>
+            </w:r>
+            <w:r>
+              <w:rPr>
+                <w:noProof/>
+                <w:webHidden/>
+              </w:rPr>
+              <w:fldChar w:fldCharType="begin"/>
+            </w:r>
+            <w:r>
+              <w:rPr>
+                <w:noProof/>
+                <w:webHidden/>
+              </w:rPr>
+              <w:instrText xml:space="preserve"> PAGEREF _Toc312347525 \h </w:instrText>
+            </w:r>
+            <w:r>
+              <w:rPr>
+                <w:noProof/>
+                <w:webHidden/>
+              </w:rPr>
+            </w:r>
+            <w:r>
+              <w:rPr>
+                <w:noProof/>
+                <w:webHidden/>
+              </w:rPr>
+              <w:fldChar w:fldCharType="separate"/>
+            </w:r>
+            <w:r>
+              <w:rPr>
+                <w:noProof/>
+                <w:webHidden/>
+              </w:rPr>
+              <w:t>7</w:t>
             </w:r>
             <w:r>
               <w:rPr>
@@ -912,7 +1883,7 @@
               <w:lang w:eastAsia="ru-RU"/>
             </w:rPr>
           </w:pPr>
-          <w:hyperlink w:anchor="_Toc312340007" w:history="1">
+          <w:hyperlink w:anchor="_Toc312347526" w:history="1">
             <w:r>
               <w:rPr>
                 <w:rStyle w:val="ac"/>
@@ -937,7 +1908,7 @@
                 <w:rStyle w:val="ac"/>
                 <w:noProof/>
               </w:rPr>
-              <w:t>Успехи и проблемы</w:t>
+              <w:t>Механизм распознавания символов</w:t>
             </w:r>
             <w:r>
               <w:rPr>
@@ -958,7 +1929,7 @@
                 <w:noProof/>
                 <w:webHidden/>
               </w:rPr>
-              <w:instrText xml:space="preserve"> PAGEREF _Toc312340007 \h </w:instrText>
+              <w:instrText xml:space="preserve"> PAGEREF _Toc312347526 \h </w:instrText>
             </w:r>
             <w:r>
               <w:rPr>
@@ -978,95 +1949,7 @@
                 <w:noProof/>
                 <w:webHidden/>
               </w:rPr>
-              <w:t>6</w:t>
-            </w:r>
-            <w:r>
-              <w:rPr>
-                <w:noProof/>
-                <w:webHidden/>
-              </w:rPr>
-              <w:fldChar w:fldCharType="end"/>
-            </w:r>
-          </w:hyperlink>
-        </w:p>
-        <w:p>
-          <w:pPr>
-            <w:pStyle w:val="21"/>
-            <w:tabs>
-              <w:tab w:val="left" w:pos="880"/>
-              <w:tab w:val="right" w:leader="dot" w:pos="9345"/>
-            </w:tabs>
-            <w:rPr>
-              <w:rFonts w:asciiTheme="minorHAnsi" w:eastAsiaTheme="minorEastAsia" w:hAnsiTheme="minorHAnsi"/>
-              <w:noProof/>
-              <w:sz w:val="22"/>
-              <w:lang w:eastAsia="ru-RU"/>
-            </w:rPr>
-          </w:pPr>
-          <w:hyperlink w:anchor="_Toc312340008" w:history="1">
-            <w:r>
-              <w:rPr>
-                <w:rStyle w:val="ac"/>
-                <w:noProof/>
-              </w:rPr>
-              <w:t>4.1</w:t>
-            </w:r>
-            <w:r>
-              <w:rPr>
-                <w:rFonts w:asciiTheme="minorHAnsi" w:eastAsiaTheme="minorEastAsia" w:hAnsiTheme="minorHAnsi"/>
-                <w:noProof/>
-                <w:sz w:val="22"/>
-                <w:lang w:eastAsia="ru-RU"/>
-              </w:rPr>
-              <w:tab/>
-            </w:r>
-            <w:r>
-              <w:rPr>
-                <w:rStyle w:val="ac"/>
-                <w:noProof/>
-              </w:rPr>
-              <w:t>Модуль распознавания</w:t>
-            </w:r>
-            <w:r>
-              <w:rPr>
-                <w:noProof/>
-                <w:webHidden/>
-              </w:rPr>
-              <w:tab/>
-            </w:r>
-            <w:r>
-              <w:rPr>
-                <w:noProof/>
-                <w:webHidden/>
-              </w:rPr>
-              <w:fldChar w:fldCharType="begin"/>
-            </w:r>
-            <w:r>
-              <w:rPr>
-                <w:noProof/>
-                <w:webHidden/>
-              </w:rPr>
-              <w:instrText xml:space="preserve"> PAGEREF _Toc312340008 \h </w:instrText>
-            </w:r>
-            <w:r>
-              <w:rPr>
-                <w:noProof/>
-                <w:webHidden/>
-              </w:rPr>
-            </w:r>
-            <w:r>
-              <w:rPr>
-                <w:noProof/>
-                <w:webHidden/>
-              </w:rPr>
-              <w:fldChar w:fldCharType="separate"/>
-            </w:r>
-            <w:r>
-              <w:rPr>
-                <w:noProof/>
-                <w:webHidden/>
-              </w:rPr>
-              <w:t>6</w:t>
+              <w:t>7</w:t>
             </w:r>
             <w:r>
               <w:rPr>
@@ -1091,7 +1974,7 @@
               <w:lang w:eastAsia="ru-RU"/>
             </w:rPr>
           </w:pPr>
-          <w:hyperlink w:anchor="_Toc312340009" w:history="1">
+          <w:hyperlink w:anchor="_Toc312347527" w:history="1">
             <w:r>
               <w:rPr>
                 <w:rStyle w:val="ac"/>
@@ -1114,10 +1997,9 @@
             <w:r>
               <w:rPr>
                 <w:rStyle w:val="ac"/>
-                <w:rFonts w:cs="Times New Roman"/>
-                <w:noProof/>
-              </w:rPr>
-              <w:t>Заключение</w:t>
+                <w:noProof/>
+              </w:rPr>
+              <w:t>Текущая реализация</w:t>
             </w:r>
             <w:r>
               <w:rPr>
@@ -1138,7 +2020,7 @@
                 <w:noProof/>
                 <w:webHidden/>
               </w:rPr>
-              <w:instrText xml:space="preserve"> PAGEREF _Toc312340009 \h </w:instrText>
+              <w:instrText xml:space="preserve"> PAGEREF _Toc312347527 \h </w:instrText>
             </w:r>
             <w:r>
               <w:rPr>
@@ -1158,7 +2040,7 @@
                 <w:noProof/>
                 <w:webHidden/>
               </w:rPr>
-              <w:t>8</w:t>
+              <w:t>9</w:t>
             </w:r>
             <w:r>
               <w:rPr>
@@ -1183,7 +2065,7 @@
               <w:lang w:eastAsia="ru-RU"/>
             </w:rPr>
           </w:pPr>
-          <w:hyperlink w:anchor="_Toc312340010" w:history="1">
+          <w:hyperlink w:anchor="_Toc312347528" w:history="1">
             <w:r>
               <w:rPr>
                 <w:rStyle w:val="ac"/>
@@ -1209,6 +2091,98 @@
                 <w:rFonts w:cs="Times New Roman"/>
                 <w:noProof/>
               </w:rPr>
+              <w:t>Заключение</w:t>
+            </w:r>
+            <w:r>
+              <w:rPr>
+                <w:noProof/>
+                <w:webHidden/>
+              </w:rPr>
+              <w:tab/>
+            </w:r>
+            <w:r>
+              <w:rPr>
+                <w:noProof/>
+                <w:webHidden/>
+              </w:rPr>
+              <w:fldChar w:fldCharType="begin"/>
+            </w:r>
+            <w:r>
+              <w:rPr>
+                <w:noProof/>
+                <w:webHidden/>
+              </w:rPr>
+              <w:instrText xml:space="preserve"> PAGEREF _Toc312347528 \h </w:instrText>
+            </w:r>
+            <w:r>
+              <w:rPr>
+                <w:noProof/>
+                <w:webHidden/>
+              </w:rPr>
+            </w:r>
+            <w:r>
+              <w:rPr>
+                <w:noProof/>
+                <w:webHidden/>
+              </w:rPr>
+              <w:fldChar w:fldCharType="separate"/>
+            </w:r>
+            <w:r>
+              <w:rPr>
+                <w:noProof/>
+                <w:webHidden/>
+              </w:rPr>
+              <w:t>10</w:t>
+            </w:r>
+            <w:r>
+              <w:rPr>
+                <w:noProof/>
+                <w:webHidden/>
+              </w:rPr>
+              <w:fldChar w:fldCharType="end"/>
+            </w:r>
+          </w:hyperlink>
+        </w:p>
+        <w:p>
+          <w:pPr>
+            <w:pStyle w:val="11"/>
+            <w:tabs>
+              <w:tab w:val="left" w:pos="440"/>
+              <w:tab w:val="right" w:leader="dot" w:pos="9345"/>
+            </w:tabs>
+            <w:rPr>
+              <w:rFonts w:asciiTheme="minorHAnsi" w:eastAsiaTheme="minorEastAsia" w:hAnsiTheme="minorHAnsi"/>
+              <w:noProof/>
+              <w:sz w:val="22"/>
+              <w:lang w:eastAsia="ru-RU"/>
+            </w:rPr>
+          </w:pPr>
+          <w:hyperlink w:anchor="_Toc312347529" w:history="1">
+            <w:r>
+              <w:rPr>
+                <w:rStyle w:val="ac"/>
+                <w:rFonts w:cs="Times New Roman"/>
+                <w:noProof/>
+                <w:snapToGrid w:val="0"/>
+                <w:w w:val="0"/>
+              </w:rPr>
+              <w:t>7</w:t>
+            </w:r>
+            <w:r>
+              <w:rPr>
+                <w:rFonts w:asciiTheme="minorHAnsi" w:eastAsiaTheme="minorEastAsia" w:hAnsiTheme="minorHAnsi"/>
+                <w:noProof/>
+                <w:sz w:val="22"/>
+                <w:lang w:eastAsia="ru-RU"/>
+              </w:rPr>
+              <w:tab/>
+            </w:r>
+            <w:r>
+              <w:rPr>
+                <w:rStyle w:val="ac"/>
+                <w:rFonts w:cs="Times New Roman"/>
+                <w:noProof/>
+              </w:rPr>
               <w:t>Список использованных источников</w:t>
             </w:r>
             <w:r>
@@ -1230,7 +2204,7 @@
                 <w:noProof/>
                 <w:webHidden/>
               </w:rPr>
-              <w:instrText xml:space="preserve"> PAGEREF _Toc312340010 \h </w:instrText>
+              <w:instrText xml:space="preserve"> PAGEREF _Toc312347529 \h </w:instrText>
             </w:r>
             <w:r>
               <w:rPr>
@@ -1250,7 +2224,7 @@
                 <w:noProof/>
                 <w:webHidden/>
               </w:rPr>
-              <w:t>9</w:t>
+              <w:t>11</w:t>
             </w:r>
             <w:r>
               <w:rPr>
@@ -1290,7 +2264,7 @@
         </w:rPr>
       </w:pPr>
       <w:bookmarkStart w:id="1" w:name="_Toc291752036"/>
-      <w:bookmarkStart w:id="2" w:name="_Toc312340004"/>
+      <w:bookmarkStart w:id="2" w:name="_Toc312347512"/>
       <w:r>
         <w:rPr>
           <w:rFonts w:ascii="Times New Roman" w:hAnsi="Times New Roman" w:cs="Times New Roman"/>
@@ -1520,7 +2494,7 @@
         </w:rPr>
       </w:pPr>
       <w:bookmarkStart w:id="3" w:name="_Toc291752037"/>
-      <w:bookmarkStart w:id="4" w:name="_Toc312340005"/>
+      <w:bookmarkStart w:id="4" w:name="_Toc312347513"/>
       <w:r>
         <w:rPr>
           <w:rFonts w:ascii="Times New Roman" w:hAnsi="Times New Roman" w:cs="Times New Roman"/>
@@ -1766,8 +2740,10 @@
         <w:rPr>
           <w:rFonts w:cs="Times New Roman"/>
           <w:szCs w:val="24"/>
-        </w:rPr>
-      </w:pPr>
+          <w:lang w:val="en-US"/>
+        </w:rPr>
+      </w:pPr>
+      <w:bookmarkStart w:id="5" w:name="_Toc312347514"/>
       <w:r>
         <w:rPr>
           <w:rFonts w:cs="Times New Roman"/>
@@ -1776,6 +2752,753 @@
         <w:lastRenderedPageBreak/>
         <w:t>Общие сведения о нейронных сетях</w:t>
       </w:r>
+      <w:bookmarkEnd w:id="5"/>
+    </w:p>
+    <w:p>
+      <w:pPr>
+        <w:spacing w:line="240" w:lineRule="auto"/>
+        <w:ind w:firstLine="706"/>
+        <w:jc w:val="both"/>
+      </w:pPr>
+      <w:r>
+        <w:t>Искусственные нейронные сети (ИНС)</w:t>
+      </w:r>
+      <w:r>
+        <w:t xml:space="preserve"> строятся по принципам орга</w:t>
+      </w:r>
+      <w:r>
+        <w:t>низации и функционирования их биологических аналогов</w:t>
+      </w:r>
+      <w:r>
+        <w:t xml:space="preserve"> </w:t>
+      </w:r>
+      <w:r>
+        <w:t>[3]</w:t>
+      </w:r>
+      <w:r>
+        <w:t>. Они способны решать широкий круг задач распознава</w:t>
+      </w:r>
+      <w:r>
+        <w:t>ния образов, идентификации, про</w:t>
+      </w:r>
+      <w:r>
+        <w:t>гнозирования, оптимизации, управле</w:t>
+      </w:r>
+      <w:r>
+        <w:t>ния сложными объектами. Дальней</w:t>
+      </w:r>
+      <w:r>
+        <w:t>шее повышение производительности компьютеров все в большой мере связывают с ИНС, в частности, с нейр</w:t>
+      </w:r>
+      <w:r>
+        <w:t>окомпьютерами (НК), основу кото</w:t>
+      </w:r>
+      <w:r>
+        <w:t>рых составляет искусственная нейронная сеть.</w:t>
+      </w:r>
+    </w:p>
+    <w:p>
+      <w:pPr>
+        <w:pStyle w:val="2"/>
+      </w:pPr>
+      <w:bookmarkStart w:id="6" w:name="_Toc312347515"/>
+      <w:r>
+        <w:t>Основные задачи, решаемые с помощью нейронных сетей</w:t>
+      </w:r>
+      <w:bookmarkEnd w:id="6"/>
+    </w:p>
+    <w:p>
+      <w:pPr>
+        <w:pStyle w:val="3"/>
+      </w:pPr>
+      <w:bookmarkStart w:id="7" w:name="_Toc312347516"/>
+      <w:r>
+        <w:t>Классификация образов.</w:t>
+      </w:r>
+      <w:bookmarkEnd w:id="7"/>
+      <w:r>
+        <w:t xml:space="preserve"> </w:t>
+      </w:r>
+    </w:p>
+    <w:p>
+      <w:pPr>
+        <w:spacing w:line="240" w:lineRule="auto"/>
+        <w:ind w:firstLine="706"/>
+        <w:jc w:val="both"/>
+      </w:pPr>
+      <w:r>
+        <w:t>Задача состоит в указании принадлежности</w:t>
+      </w:r>
+      <w:r>
+        <w:t xml:space="preserve"> </w:t>
+      </w:r>
+      <w:r>
+        <w:t xml:space="preserve">входного образа, представленного вектором признаков, одному или нескольким предварительно определенным классам. К известным приложениям относятся распознавание букв, распознавание речи, классификация сигнала электрокардиограммы, классификация клеток крови, задачи </w:t>
+      </w:r>
+      <w:proofErr w:type="spellStart"/>
+      <w:r>
+        <w:t>рейтингования</w:t>
+      </w:r>
+      <w:proofErr w:type="spellEnd"/>
+      <w:r>
+        <w:t>.</w:t>
+      </w:r>
+    </w:p>
+    <w:p>
+      <w:pPr>
+        <w:pStyle w:val="3"/>
+      </w:pPr>
+      <w:bookmarkStart w:id="8" w:name="_Toc312347517"/>
+      <w:r>
+        <w:t>Кластеризация/категоризация.</w:t>
+      </w:r>
+      <w:bookmarkEnd w:id="8"/>
+      <w:r>
+        <w:t xml:space="preserve"> </w:t>
+      </w:r>
+    </w:p>
+    <w:p>
+      <w:pPr>
+        <w:spacing w:line="240" w:lineRule="auto"/>
+        <w:ind w:firstLine="706"/>
+        <w:jc w:val="both"/>
+      </w:pPr>
+      <w:r>
+        <w:t>При решении задачи кластеризации,</w:t>
+      </w:r>
+      <w:r>
+        <w:t xml:space="preserve"> </w:t>
+      </w:r>
+      <w:r>
+        <w:t>которая известна также как классификация образов без учителя, отсутствует обучающая выборка с образцами классов. Алгоритм кластеризации основан на подобии образов и размещает близкие образы в один кластер. Известны случаи применения кластеризации для извлечения знаний, сжатия данных и исследования свойств данных.</w:t>
+      </w:r>
+    </w:p>
+    <w:p>
+      <w:pPr>
+        <w:pStyle w:val="3"/>
+        <w:rPr>
+          <w:lang w:val="en-US"/>
+        </w:rPr>
+      </w:pPr>
+      <w:bookmarkStart w:id="9" w:name="_Toc312347518"/>
+      <w:r>
+        <w:t>Аппроксимация функций.</w:t>
+      </w:r>
+      <w:bookmarkEnd w:id="9"/>
+      <w:r>
+        <w:t xml:space="preserve"> </w:t>
+      </w:r>
+    </w:p>
+    <w:p>
+      <w:pPr>
+        <w:spacing w:line="240" w:lineRule="auto"/>
+        <w:ind w:firstLine="706"/>
+        <w:jc w:val="both"/>
+      </w:pPr>
+      <w:r>
+        <w:t>Предположим, что имеется обучающая выборка ((X1, Y2), (X2, Y2), ..., (XN, YN)), которая генерируется неизвестной функцией, искаженной шумом. Задача аппроксимации состоит в нахождении оценки этой функции.</w:t>
+      </w:r>
+    </w:p>
+    <w:p>
+      <w:pPr>
+        <w:pStyle w:val="3"/>
+      </w:pPr>
+      <w:bookmarkStart w:id="10" w:name="_Toc312347519"/>
+      <w:r>
+        <w:t>Предсказание/прогноз.</w:t>
+      </w:r>
+      <w:bookmarkEnd w:id="10"/>
+      <w:r>
+        <w:t xml:space="preserve"> </w:t>
+      </w:r>
+    </w:p>
+    <w:p>
+      <w:pPr>
+        <w:spacing w:line="240" w:lineRule="auto"/>
+        <w:ind w:firstLine="706"/>
+        <w:jc w:val="both"/>
+      </w:pPr>
+      <w:r>
+        <w:t>Пусть заданы N дискретных отсчетов {y(</w:t>
+      </w:r>
+      <m:oMath>
+        <m:sSub>
+          <m:sSubPr>
+            <m:ctrlPr>
+              <w:rPr>
+                <w:rFonts w:ascii="Cambria Math" w:hAnsi="Cambria Math"/>
+                <w:i/>
+              </w:rPr>
+            </m:ctrlPr>
+          </m:sSubPr>
+          <m:e>
+            <m:r>
+              <w:rPr>
+                <w:rFonts w:ascii="Cambria Math" w:hAnsi="Cambria Math"/>
+              </w:rPr>
+              <m:t>t</m:t>
+            </m:r>
+          </m:e>
+          <m:sub>
+            <m:r>
+              <w:rPr>
+                <w:rFonts w:ascii="Cambria Math" w:hAnsi="Cambria Math"/>
+              </w:rPr>
+              <m:t>1</m:t>
+            </m:r>
+          </m:sub>
+        </m:sSub>
+      </m:oMath>
+      <w:r>
+        <w:t>),y(</w:t>
+      </w:r>
+      <m:oMath>
+        <m:sSub>
+          <m:sSubPr>
+            <m:ctrlPr>
+              <w:rPr>
+                <w:rFonts w:ascii="Cambria Math" w:hAnsi="Cambria Math"/>
+                <w:i/>
+              </w:rPr>
+            </m:ctrlPr>
+          </m:sSubPr>
+          <m:e>
+            <m:r>
+              <w:rPr>
+                <w:rFonts w:ascii="Cambria Math" w:hAnsi="Cambria Math"/>
+              </w:rPr>
+              <m:t>t</m:t>
+            </m:r>
+          </m:e>
+          <m:sub>
+            <m:r>
+              <w:rPr>
+                <w:rFonts w:ascii="Cambria Math" w:hAnsi="Cambria Math"/>
+              </w:rPr>
+              <m:t>2</m:t>
+            </m:r>
+          </m:sub>
+        </m:sSub>
+      </m:oMath>
+      <w:r>
+        <w:t>), ..., y(</w:t>
+      </w:r>
+      <m:oMath>
+        <m:sSub>
+          <m:sSubPr>
+            <m:ctrlPr>
+              <w:rPr>
+                <w:rFonts w:ascii="Cambria Math" w:hAnsi="Cambria Math"/>
+                <w:i/>
+              </w:rPr>
+            </m:ctrlPr>
+          </m:sSubPr>
+          <m:e>
+            <m:r>
+              <w:rPr>
+                <w:rFonts w:ascii="Cambria Math" w:hAnsi="Cambria Math"/>
+              </w:rPr>
+              <m:t>t</m:t>
+            </m:r>
+          </m:e>
+          <m:sub>
+            <m:r>
+              <w:rPr>
+                <w:rFonts w:ascii="Cambria Math" w:hAnsi="Cambria Math"/>
+              </w:rPr>
+              <m:t>n</m:t>
+            </m:r>
+          </m:sub>
+        </m:sSub>
+      </m:oMath>
+      <w:r>
+        <w:t xml:space="preserve">)} в последовательные моменты времени </w:t>
+      </w:r>
+      <m:oMath>
+        <m:sSub>
+          <m:sSubPr>
+            <m:ctrlPr>
+              <w:rPr>
+                <w:rFonts w:ascii="Cambria Math" w:hAnsi="Cambria Math"/>
+                <w:i/>
+              </w:rPr>
+            </m:ctrlPr>
+          </m:sSubPr>
+          <m:e>
+            <m:r>
+              <w:rPr>
+                <w:rFonts w:ascii="Cambria Math" w:hAnsi="Cambria Math"/>
+                <w:lang w:val="en-US"/>
+              </w:rPr>
+              <m:t>t</m:t>
+            </m:r>
+            <m:ctrlPr>
+              <w:rPr>
+                <w:rFonts w:ascii="Cambria Math" w:hAnsi="Cambria Math"/>
+                <w:i/>
+                <w:lang w:val="en-US"/>
+              </w:rPr>
+            </m:ctrlPr>
+          </m:e>
+          <m:sub>
+            <m:r>
+              <w:rPr>
+                <w:rFonts w:ascii="Cambria Math" w:hAnsi="Cambria Math"/>
+              </w:rPr>
+              <m:t>1</m:t>
+            </m:r>
+          </m:sub>
+        </m:sSub>
+      </m:oMath>
+      <w:r>
+        <w:t xml:space="preserve">, </w:t>
+      </w:r>
+      <m:oMath>
+        <m:sSub>
+          <m:sSubPr>
+            <m:ctrlPr>
+              <w:rPr>
+                <w:rFonts w:ascii="Cambria Math" w:hAnsi="Cambria Math"/>
+                <w:i/>
+              </w:rPr>
+            </m:ctrlPr>
+          </m:sSubPr>
+          <m:e>
+            <m:r>
+              <w:rPr>
+                <w:rFonts w:ascii="Cambria Math" w:hAnsi="Cambria Math"/>
+              </w:rPr>
+              <m:t>t</m:t>
+            </m:r>
+          </m:e>
+          <m:sub>
+            <m:r>
+              <w:rPr>
+                <w:rFonts w:ascii="Cambria Math" w:hAnsi="Cambria Math"/>
+              </w:rPr>
+              <m:t>2</m:t>
+            </m:r>
+          </m:sub>
+        </m:sSub>
+      </m:oMath>
+      <w:r>
+        <w:t xml:space="preserve">, ..., </w:t>
+      </w:r>
+      <m:oMath>
+        <m:sSub>
+          <m:sSubPr>
+            <m:ctrlPr>
+              <w:rPr>
+                <w:rFonts w:ascii="Cambria Math" w:hAnsi="Cambria Math"/>
+                <w:i/>
+              </w:rPr>
+            </m:ctrlPr>
+          </m:sSubPr>
+          <m:e>
+            <m:r>
+              <w:rPr>
+                <w:rFonts w:ascii="Cambria Math" w:hAnsi="Cambria Math"/>
+              </w:rPr>
+              <m:t>t</m:t>
+            </m:r>
+          </m:e>
+          <m:sub>
+            <m:r>
+              <w:rPr>
+                <w:rFonts w:ascii="Cambria Math" w:hAnsi="Cambria Math"/>
+              </w:rPr>
+              <m:t>n</m:t>
+            </m:r>
+          </m:sub>
+        </m:sSub>
+      </m:oMath>
+      <w:r>
+        <w:t>. Задача состоит в предсказании значения y(</w:t>
+      </w:r>
+      <m:oMath>
+        <m:sSub>
+          <m:sSubPr>
+            <m:ctrlPr>
+              <w:rPr>
+                <w:rFonts w:ascii="Cambria Math" w:hAnsi="Cambria Math"/>
+                <w:i/>
+              </w:rPr>
+            </m:ctrlPr>
+          </m:sSubPr>
+          <m:e>
+            <m:r>
+              <w:rPr>
+                <w:rFonts w:ascii="Cambria Math" w:hAnsi="Cambria Math"/>
+              </w:rPr>
+              <m:t>t</m:t>
+            </m:r>
+          </m:e>
+          <m:sub>
+            <m:r>
+              <w:rPr>
+                <w:rFonts w:ascii="Cambria Math" w:hAnsi="Cambria Math"/>
+              </w:rPr>
+              <m:t>n</m:t>
+            </m:r>
+          </m:sub>
+        </m:sSub>
+        <m:r>
+          <w:rPr>
+            <w:rFonts w:ascii="Cambria Math" w:hAnsi="Cambria Math"/>
+          </w:rPr>
+          <m:t>+1</m:t>
+        </m:r>
+      </m:oMath>
+      <w:r>
+        <w:t xml:space="preserve">) в момент </w:t>
+      </w:r>
+      <m:oMath>
+        <m:sSub>
+          <m:sSubPr>
+            <m:ctrlPr>
+              <w:rPr>
+                <w:rFonts w:ascii="Cambria Math" w:hAnsi="Cambria Math"/>
+                <w:i/>
+              </w:rPr>
+            </m:ctrlPr>
+          </m:sSubPr>
+          <m:e>
+            <m:r>
+              <w:rPr>
+                <w:rFonts w:ascii="Cambria Math" w:hAnsi="Cambria Math"/>
+              </w:rPr>
+              <m:t>t</m:t>
+            </m:r>
+          </m:e>
+          <m:sub>
+            <m:r>
+              <w:rPr>
+                <w:rFonts w:ascii="Cambria Math" w:hAnsi="Cambria Math"/>
+              </w:rPr>
+              <m:t>n</m:t>
+            </m:r>
+          </m:sub>
+        </m:sSub>
+      </m:oMath>
+      <w:r>
+        <w:t>+1. Прогнозы имеют значительное влияние на принятие решений в бизнесе, науке и технике.</w:t>
+      </w:r>
+    </w:p>
+    <w:p>
+      <w:pPr>
+        <w:pStyle w:val="3"/>
+      </w:pPr>
+      <w:bookmarkStart w:id="11" w:name="_Toc312347520"/>
+      <w:r>
+        <w:t>Оптимизация.</w:t>
+      </w:r>
+      <w:bookmarkEnd w:id="11"/>
+      <w:r>
+        <w:t xml:space="preserve"> </w:t>
+      </w:r>
+    </w:p>
+    <w:p>
+      <w:pPr>
+        <w:spacing w:line="240" w:lineRule="auto"/>
+        <w:ind w:firstLine="706"/>
+        <w:jc w:val="both"/>
+      </w:pPr>
+      <w:r>
+        <w:t>Многочисленные проблемы в математике, статистике, технике, науке, медицине и экономике могут рассматриваться как проблемы оптимизации. Задачей оптимизации является нахождение решения, которое удовлетворяет системе ограничений и максимизирует или минимизирует целевую функцию.</w:t>
+      </w:r>
+    </w:p>
+    <w:p>
+      <w:pPr>
+        <w:pStyle w:val="2"/>
+      </w:pPr>
+      <w:bookmarkStart w:id="12" w:name="_Toc312347521"/>
+      <w:r>
+        <w:t>Основные компоненты нейронной сети</w:t>
+      </w:r>
+      <w:bookmarkEnd w:id="12"/>
+    </w:p>
+    <w:p>
+      <w:pPr>
+        <w:spacing w:line="240" w:lineRule="auto"/>
+        <w:ind w:firstLine="706"/>
+        <w:jc w:val="both"/>
+      </w:pPr>
+      <w:r>
+        <w:t>Нейронная сеть является совокупностью элементов, соединенных некоторым образом так, чтобы между ними обеспечивалось взаимодействие. Эти элементы, называемые также нейронами или узлами, представляют собой простые процессоры, вычислительные возможности которых обычно ограничиваются некоторым правилом комбинирования входных сигналов и правилом активизации, позволяющим вычислить входной сигнал по совокупности входных сигналов.</w:t>
+      </w:r>
+      <w:r>
+        <w:t xml:space="preserve"> Выходной сигнал элемента может посылаться другим элементам по взвешенным связям, с каждой из которых связан </w:t>
+      </w:r>
+      <w:r>
+        <w:lastRenderedPageBreak/>
+        <w:t>весовой коэффициент или вес. В зависимости от значения весового коэффициента передаваемый сигнал или усиливается, или подавляется.</w:t>
+      </w:r>
+    </w:p>
+    <w:p>
+      <w:pPr>
+        <w:ind w:firstLine="709"/>
+        <w:jc w:val="both"/>
+      </w:pPr>
+      <w:r>
+        <w:t>В модели нейрона можно выделить три основных элемента:</w:t>
+      </w:r>
+    </w:p>
+    <w:p>
+      <w:pPr>
+        <w:pStyle w:val="a7"/>
+        <w:numPr>
+          <w:ilvl w:val="0"/>
+          <w:numId w:val="23"/>
+        </w:numPr>
+        <w:spacing w:line="240" w:lineRule="auto"/>
+        <w:ind w:left="706" w:firstLine="0"/>
+        <w:jc w:val="both"/>
+      </w:pPr>
+      <w:r>
+        <w:t xml:space="preserve">Набор синапсов или связей, каждый из которых характеризуется своим весом или силой. В частности, сигнал </w:t>
+      </w:r>
+      <m:oMath>
+        <m:r>
+          <w:rPr>
+            <w:rFonts w:ascii="Cambria Math" w:hAnsi="Cambria Math"/>
+            <w:lang w:val="en-US"/>
+          </w:rPr>
+          <m:t>xj</m:t>
+        </m:r>
+      </m:oMath>
+      <w:r>
+        <w:t xml:space="preserve"> </w:t>
+      </w:r>
+      <w:r>
+        <w:t xml:space="preserve">на входе синапса </w:t>
+      </w:r>
+      <m:oMath>
+        <m:r>
+          <w:rPr>
+            <w:rFonts w:ascii="Cambria Math" w:hAnsi="Cambria Math"/>
+            <w:lang w:val="en-US"/>
+          </w:rPr>
+          <m:t>j</m:t>
+        </m:r>
+      </m:oMath>
+      <w:r>
+        <w:t xml:space="preserve">, </w:t>
+      </w:r>
+      <w:r>
+        <w:t xml:space="preserve">вязанного с нейроном </w:t>
+      </w:r>
+      <m:oMath>
+        <m:r>
+          <w:rPr>
+            <w:rFonts w:ascii="Cambria Math" w:hAnsi="Cambria Math"/>
+            <w:lang w:val="en-US"/>
+          </w:rPr>
+          <m:t>k</m:t>
+        </m:r>
+      </m:oMath>
+      <w:r>
+        <w:t xml:space="preserve">, </w:t>
+      </w:r>
+      <w:r>
+        <w:t xml:space="preserve">умножается на вес </w:t>
+      </w:r>
+      <m:oMath>
+        <m:sSub>
+          <m:sSubPr>
+            <m:ctrlPr>
+              <w:rPr>
+                <w:rFonts w:ascii="Cambria Math" w:hAnsi="Cambria Math"/>
+                <w:i/>
+              </w:rPr>
+            </m:ctrlPr>
+          </m:sSubPr>
+          <m:e>
+            <m:r>
+              <w:rPr>
+                <w:rFonts w:ascii="Cambria Math" w:hAnsi="Cambria Math"/>
+                <w:lang w:val="en-US"/>
+              </w:rPr>
+              <m:t>w</m:t>
+            </m:r>
+            <m:ctrlPr>
+              <w:rPr>
+                <w:rFonts w:ascii="Cambria Math" w:hAnsi="Cambria Math"/>
+                <w:i/>
+                <w:lang w:val="en-US"/>
+              </w:rPr>
+            </m:ctrlPr>
+          </m:e>
+          <m:sub>
+            <m:r>
+              <w:rPr>
+                <w:rFonts w:ascii="Cambria Math" w:hAnsi="Cambria Math"/>
+                <w:lang w:val="en-US"/>
+              </w:rPr>
+              <m:t>kj</m:t>
+            </m:r>
+          </m:sub>
+        </m:sSub>
+      </m:oMath>
+      <w:r>
+        <w:t>.</w:t>
+      </w:r>
+    </w:p>
+    <w:p>
+      <w:pPr>
+        <w:pStyle w:val="a7"/>
+        <w:numPr>
+          <w:ilvl w:val="0"/>
+          <w:numId w:val="23"/>
+        </w:numPr>
+        <w:spacing w:line="240" w:lineRule="auto"/>
+        <w:ind w:left="706" w:firstLine="0"/>
+        <w:jc w:val="both"/>
+      </w:pPr>
+      <w:r>
+        <w:t>Сумматор складывает входные сигналы, взвешенные относительно соответствующих синапсов нейрона. Эту операцию можно описать как линейную комбинацию.</w:t>
+      </w:r>
+    </w:p>
+    <w:p>
+      <w:pPr>
+        <w:pStyle w:val="a7"/>
+        <w:numPr>
+          <w:ilvl w:val="0"/>
+          <w:numId w:val="23"/>
+        </w:numPr>
+        <w:spacing w:line="240" w:lineRule="auto"/>
+        <w:ind w:left="706" w:firstLine="0"/>
+        <w:jc w:val="both"/>
+      </w:pPr>
+      <w:r>
+        <w:t xml:space="preserve">Функция активации ограничивает амплитуду выходного сигнала нейрона. Обычно нормализованный диапазон амплитуд выхода нейрона лежит в интервале </w:t>
+      </w:r>
+      <w:r>
+        <w:t xml:space="preserve">[0, 1] </w:t>
+      </w:r>
+      <w:r>
+        <w:t xml:space="preserve">или </w:t>
+      </w:r>
+      <w:r>
+        <w:t>[-1, 1].</w:t>
+      </w:r>
+    </w:p>
+    <w:p>
+      <w:pPr>
+        <w:pStyle w:val="2"/>
+      </w:pPr>
+      <w:bookmarkStart w:id="13" w:name="_Toc312347522"/>
+      <w:r>
+        <w:t>Архитектуры нейронных сетей</w:t>
+      </w:r>
+      <w:bookmarkEnd w:id="13"/>
+    </w:p>
+    <w:p>
+      <w:pPr>
+        <w:spacing w:line="240" w:lineRule="auto"/>
+        <w:ind w:firstLine="706"/>
+        <w:jc w:val="both"/>
+      </w:pPr>
+      <w:r>
+        <w:t xml:space="preserve">В общем случае можно выделить три фундаментальных класса </w:t>
+      </w:r>
+      <w:proofErr w:type="spellStart"/>
+      <w:r>
+        <w:t>нейросетевых</w:t>
+      </w:r>
+      <w:proofErr w:type="spellEnd"/>
+      <w:r>
+        <w:t xml:space="preserve"> </w:t>
+      </w:r>
+      <w:r>
+        <w:t>архитектур.</w:t>
+      </w:r>
+    </w:p>
+    <w:p>
+      <w:pPr>
+        <w:pStyle w:val="3"/>
+      </w:pPr>
+      <w:bookmarkStart w:id="14" w:name="_Toc312347523"/>
+      <w:r>
+        <w:t>Однослойные сети прямого распространения</w:t>
+      </w:r>
+      <w:bookmarkEnd w:id="14"/>
+    </w:p>
+    <w:p>
+      <w:pPr>
+        <w:spacing w:line="240" w:lineRule="auto"/>
+        <w:ind w:firstLine="706"/>
+        <w:jc w:val="both"/>
+      </w:pPr>
+      <w:r>
+        <w:t>В многослойной нейронной сети нейроны располагаются по слоям. В простейшем случае в такой сети существует входной слой узлов источника, информация от которого передается на выходной слой нейронов (вычислительные узлы), но не наоборот. Такая сеть называется сетью прямого распространения или ацикличной сетью.</w:t>
+      </w:r>
+    </w:p>
+    <w:p>
+      <w:pPr>
+        <w:pStyle w:val="3"/>
+      </w:pPr>
+      <w:bookmarkStart w:id="15" w:name="_Toc312347524"/>
+      <w:r>
+        <w:t>Многослойные сети прямого распространения</w:t>
+      </w:r>
+      <w:bookmarkEnd w:id="15"/>
+    </w:p>
+    <w:p>
+      <w:pPr>
+        <w:spacing w:line="240" w:lineRule="auto"/>
+        <w:ind w:firstLine="706"/>
+        <w:jc w:val="both"/>
+      </w:pPr>
+      <w:r>
+        <w:t>Другой класс нейронных сетей прямого распространения характеризуется наличием одного или нескольких скрытых слоев, узлы которых называются скрытыми нейронами. Функция последних заключается в посредни</w:t>
+      </w:r>
+      <w:r>
+        <w:t>честве между внешним входным с</w:t>
+      </w:r>
+      <w:r>
+        <w:t xml:space="preserve">игналом и выходом нейронной сети. Такая сеть позволяет выделять глобальные свойства данных с помощью локальных соединений за счет наличия дополнительных </w:t>
+      </w:r>
+      <w:proofErr w:type="spellStart"/>
+      <w:r>
+        <w:t>синаптических</w:t>
+      </w:r>
+      <w:proofErr w:type="spellEnd"/>
+      <w:r>
+        <w:t xml:space="preserve"> связей и повышения уровня взаимодействия нейронов.</w:t>
+      </w:r>
+      <w:r>
+        <w:t xml:space="preserve"> Способность скрытых нейронов выделять статистические зависимости высокого порядка особенно существенна, когда размер входного слоя достаточно велик.</w:t>
+      </w:r>
+    </w:p>
+    <w:p>
+      <w:pPr>
+        <w:spacing w:line="240" w:lineRule="auto"/>
+        <w:ind w:firstLine="706"/>
+        <w:jc w:val="both"/>
+      </w:pPr>
+      <w:r>
+        <w:t>Узлы источника входного слоя сети формируют соответствующие элементы шаблона активации (входной вектор), которые составляют входной сигнал, поступающий на нейроны второго слоя. Выходные сигналы второго слоя используются в качестве входных для третьего слоя и т.д. Обычно нейроны каждого из слоев сети используют в качестве входных сигналов выходные сигналы нейронов только предыдущего слоя. Набор выходных сигналов нейронов выходного слоя сети определяет общий отклик сети на данный входной образ, сформированный узлами источника входного слоя.</w:t>
+      </w:r>
+    </w:p>
+    <w:p>
+      <w:pPr>
+        <w:pStyle w:val="3"/>
+      </w:pPr>
+      <w:bookmarkStart w:id="16" w:name="_Toc312347525"/>
+      <w:r>
+        <w:t>Рекуррентные сети</w:t>
+      </w:r>
+      <w:bookmarkEnd w:id="16"/>
+    </w:p>
+    <w:p>
+      <w:pPr>
+        <w:spacing w:line="240" w:lineRule="auto"/>
+        <w:ind w:firstLine="706"/>
+        <w:jc w:val="both"/>
+      </w:pPr>
+      <w:r>
+        <w:t>Рекуррентная нейронная сеть отличается от сети прямого распространения наличием по крайней мере одной обратной связи. Например, рекуррентная сеть может состоять из единственного слоя нейронов, каждый из которых направляет свой выходной сигнал на входы всех остальных нейронов сети.</w:t>
+      </w:r>
     </w:p>
     <w:p>
       <w:pPr>
@@ -1785,9 +3508,12 @@
           <w:szCs w:val="24"/>
         </w:rPr>
       </w:pPr>
-      <w:r>
+      <w:bookmarkStart w:id="17" w:name="_Toc312347526"/>
+      <w:r>
+        <w:lastRenderedPageBreak/>
         <w:t>Механизм распознавания символов</w:t>
       </w:r>
+      <w:bookmarkEnd w:id="17"/>
     </w:p>
     <w:p>
       <w:pPr>
@@ -1818,7 +3544,21 @@
           <w:rFonts w:cs="Times New Roman"/>
           <w:szCs w:val="24"/>
         </w:rPr>
-        <w:t>[4]</w:t>
+        <w:t>[</w:t>
+      </w:r>
+      <w:r>
+        <w:rPr>
+          <w:rFonts w:cs="Times New Roman"/>
+          <w:szCs w:val="24"/>
+        </w:rPr>
+        <w:t>2</w:t>
+      </w:r>
+      <w:r>
+        <w:rPr>
+          <w:rFonts w:cs="Times New Roman"/>
+          <w:szCs w:val="24"/>
+        </w:rPr>
+        <w:t>]</w:t>
       </w:r>
       <w:r>
         <w:rPr>
@@ -1957,7 +3697,28 @@
           <w:rFonts w:cs="Times New Roman"/>
           <w:szCs w:val="24"/>
         </w:rPr>
-        <w:t>Такая архитектура заключает в себе 3 основных парадигмы [2]:</w:t>
+        <w:t>Такая архитектура заключае</w:t>
+      </w:r>
+      <w:r>
+        <w:rPr>
+          <w:rFonts w:cs="Times New Roman"/>
+          <w:szCs w:val="24"/>
+        </w:rPr>
+        <w:t>т в себе 3 основных парадигмы [</w:t>
+      </w:r>
+      <w:r>
+        <w:rPr>
+          <w:rFonts w:cs="Times New Roman"/>
+          <w:szCs w:val="24"/>
+        </w:rPr>
+        <w:t>1</w:t>
+      </w:r>
+      <w:r>
+        <w:rPr>
+          <w:rFonts w:cs="Times New Roman"/>
+          <w:szCs w:val="24"/>
+        </w:rPr>
+        <w:t>]:</w:t>
       </w:r>
     </w:p>
     <w:p>
@@ -2071,7 +3832,39 @@
           <w:rFonts w:cs="Times New Roman"/>
           <w:szCs w:val="24"/>
         </w:rPr>
-        <w:t>Концепция разделяемых весов предполагает, что для большого количества связей используется очень небольшой набор весов. Т.е. если у нас имеется на входе изображение размерами 32х32 пикселя, то каждый из нейронов следующего слоя примет на вход только небольшой участок этого изображения размером, к примеру, 5х5, причем каждый из фрагментов будет обработан одним и тем же набором.</w:t>
+        <w:t xml:space="preserve">Концепция разделяемых весов предполагает, что для большого количества связей используется очень небольшой набор весов. Т.е. если у нас имеется на входе изображение размерами </w:t>
+      </w:r>
+      <m:oMath>
+        <m:r>
+          <w:rPr>
+            <w:rFonts w:ascii="Cambria Math" w:hAnsi="Cambria Math" w:cs="Times New Roman"/>
+            <w:szCs w:val="24"/>
+          </w:rPr>
+          <m:t>32х32</m:t>
+        </m:r>
+      </m:oMath>
+      <w:r>
+        <w:rPr>
+          <w:rFonts w:cs="Times New Roman"/>
+          <w:szCs w:val="24"/>
+        </w:rPr>
+        <w:t xml:space="preserve"> пикселя, то каждый из нейронов следующего слоя примет на вход только небольшой участок этого изображения размером, к примеру, </w:t>
+      </w:r>
+      <m:oMath>
+        <m:r>
+          <w:rPr>
+            <w:rFonts w:ascii="Cambria Math" w:hAnsi="Cambria Math" w:cs="Times New Roman"/>
+            <w:szCs w:val="24"/>
+          </w:rPr>
+          <m:t>5х5</m:t>
+        </m:r>
+      </m:oMath>
+      <w:r>
+        <w:rPr>
+          <w:rFonts w:cs="Times New Roman"/>
+          <w:szCs w:val="24"/>
+        </w:rPr>
+        <w:t>, причем каждый из фрагментов будет обработан одним и тем же набором.</w:t>
       </w:r>
     </w:p>
     <w:p>
@@ -2193,7 +3986,14 @@
           <w:rFonts w:cs="Times New Roman"/>
           <w:szCs w:val="24"/>
         </w:rPr>
-        <w:t>На рисунке 5 можно увидеть варианты символов для обучения нейронной сети распознаванию символа «3».</w:t>
+        <w:t>На рисунке 1</w:t>
+      </w:r>
+      <w:r>
+        <w:rPr>
+          <w:rFonts w:cs="Times New Roman"/>
+          <w:szCs w:val="24"/>
+        </w:rPr>
+        <w:t xml:space="preserve"> можно увидеть варианты символов для обучения нейронной сети распознаванию символа «3».</w:t>
       </w:r>
     </w:p>
     <w:p>
@@ -2267,7 +4067,7 @@
           <w:rFonts w:cs="Times New Roman"/>
           <w:szCs w:val="24"/>
         </w:rPr>
-        <w:t>Рисунок 5</w:t>
+        <w:t>Рисунок 1</w:t>
       </w:r>
       <w:r>
         <w:rPr>
@@ -2280,6 +4080,7 @@
     <w:p>
       <w:pPr>
         <w:ind w:firstLine="284"/>
+        <w:jc w:val="both"/>
       </w:pPr>
       <w:r>
         <w:t xml:space="preserve">В данном </w:t>
@@ -2749,14 +4550,35 @@
           <w:rFonts w:cs="Times New Roman"/>
           <w:szCs w:val="24"/>
         </w:rPr>
-        <w:t>На рисунке 4 можно увидеть схему работы нейронной сети при распознавании символа – в данном случае символа «2».</w:t>
+        <w:t>На рисунке 2</w:t>
+      </w:r>
+      <w:r>
+        <w:rPr>
+          <w:rFonts w:cs="Times New Roman"/>
+          <w:szCs w:val="24"/>
+        </w:rPr>
+        <w:t xml:space="preserve"> можно увидеть схему работы нейронной сети при распознавании символ</w:t>
+      </w:r>
+      <w:r>
+        <w:rPr>
+          <w:rFonts w:cs="Times New Roman"/>
+          <w:szCs w:val="24"/>
+        </w:rPr>
+        <w:t>а – в данном случае символа «2»</w:t>
+      </w:r>
+      <w:r>
+        <w:rPr>
+          <w:rFonts w:cs="Times New Roman"/>
+          <w:szCs w:val="24"/>
+        </w:rPr>
+        <w:t>.</w:t>
       </w:r>
     </w:p>
     <w:p>
       <w:pPr>
         <w:spacing w:line="240" w:lineRule="auto"/>
         <w:ind w:left="284"/>
-        <w:jc w:val="both"/>
+        <w:jc w:val="center"/>
         <w:rPr>
           <w:rFonts w:eastAsiaTheme="minorEastAsia" w:cs="Times New Roman"/>
           <w:szCs w:val="24"/>
@@ -2771,8 +4593,8 @@
         </w:rPr>
         <w:drawing>
           <wp:inline distT="0" distB="0" distL="0" distR="0">
-            <wp:extent cx="5705475" cy="2857500"/>
-            <wp:effectExtent l="0" t="0" r="9525" b="0"/>
+            <wp:extent cx="4524375" cy="2265966"/>
+            <wp:effectExtent l="19050" t="0" r="9525" b="0"/>
             <wp:docPr id="4" name="Рисунок 4"/>
             <wp:cNvGraphicFramePr>
               <a:graphicFrameLocks xmlns:a="http://schemas.openxmlformats.org/drawingml/2006/main" noChangeAspect="1"/>
@@ -2799,7 +4621,7 @@
                   <pic:spPr>
                     <a:xfrm>
                       <a:off x="0" y="0"/>
-                      <a:ext cx="5705475" cy="2857500"/>
+                      <a:ext cx="4531930" cy="2269750"/>
                     </a:xfrm>
                     <a:prstGeom prst="rect">
                       <a:avLst/>
@@ -2829,7 +4651,7 @@
         <w:rPr>
           <w:rFonts w:cs="Times New Roman"/>
         </w:rPr>
-        <w:t xml:space="preserve"> 4</w:t>
+        <w:t xml:space="preserve"> 2</w:t>
       </w:r>
       <w:r>
         <w:rPr>
@@ -2842,10 +4664,12 @@
       <w:pPr>
         <w:pStyle w:val="1"/>
       </w:pPr>
+      <w:bookmarkStart w:id="18" w:name="_Toc312347527"/>
       <w:r>
         <w:lastRenderedPageBreak/>
         <w:t>Текущая реализация</w:t>
       </w:r>
+      <w:bookmarkEnd w:id="18"/>
     </w:p>
     <w:p>
       <w:pPr>
@@ -2862,46 +4686,204 @@
           <w:rFonts w:cs="Times New Roman"/>
           <w:szCs w:val="24"/>
         </w:rPr>
-        <w:t>Модуль распознавания находится в процессе реализации</w:t>
-      </w:r>
-      <w:r>
-        <w:rPr>
-          <w:rFonts w:cs="Times New Roman"/>
-          <w:szCs w:val="24"/>
-        </w:rPr>
-        <w:t xml:space="preserve"> и реализован частично</w:t>
-      </w:r>
-      <w:r>
-        <w:rPr>
-          <w:rFonts w:cs="Times New Roman"/>
-          <w:szCs w:val="24"/>
-        </w:rPr>
-        <w:t>.</w:t>
-      </w:r>
-    </w:p>
-    <w:p>
-      <w:pPr>
-        <w:spacing w:line="240" w:lineRule="auto"/>
-        <w:ind w:firstLine="708"/>
-        <w:jc w:val="both"/>
-        <w:rPr>
-          <w:rFonts w:cs="Times New Roman"/>
-          <w:szCs w:val="24"/>
-        </w:rPr>
-      </w:pPr>
-      <w:r>
-        <w:rPr>
-          <w:rFonts w:cs="Times New Roman"/>
-          <w:szCs w:val="24"/>
-        </w:rPr>
-        <w:t xml:space="preserve">Сейчас готовы общая структура нейронной сети и алгоритм получения результата распознавания. Над алгоритмом обучения ведется работа. </w:t>
-      </w:r>
-      <w:r>
-        <w:rPr>
-          <w:rFonts w:cs="Times New Roman"/>
-          <w:szCs w:val="24"/>
-        </w:rPr>
-        <w:t>Найдена база символов для обучения нейронной сети.</w:t>
+        <w:t xml:space="preserve">В текущей реализации последний уровень нейронной сети состоит 10 нейронов, и сеть распознает только символы цифр. Сеть обучена на основе 60000 образцов рукописных символов. При обучении использована уже существующая база изображений </w:t>
+      </w:r>
+      <w:r>
+        <w:rPr>
+          <w:rFonts w:cs="Times New Roman"/>
+          <w:szCs w:val="24"/>
+          <w:lang w:val="en-US"/>
+        </w:rPr>
+        <w:t>MNIST</w:t>
+      </w:r>
+      <w:r>
+        <w:rPr>
+          <w:rFonts w:cs="Times New Roman"/>
+          <w:szCs w:val="24"/>
+        </w:rPr>
+        <w:t xml:space="preserve"> </w:t>
+      </w:r>
+      <w:r>
+        <w:rPr>
+          <w:rFonts w:cs="Times New Roman"/>
+          <w:szCs w:val="24"/>
+        </w:rPr>
+        <w:t>[</w:t>
+      </w:r>
+      <w:r>
+        <w:rPr>
+          <w:rFonts w:cs="Times New Roman"/>
+          <w:szCs w:val="24"/>
+          <w:lang w:val="en-US"/>
+        </w:rPr>
+        <w:t>4</w:t>
+      </w:r>
+      <w:r>
+        <w:rPr>
+          <w:rFonts w:cs="Times New Roman"/>
+          <w:szCs w:val="24"/>
+        </w:rPr>
+        <w:t>].</w:t>
+      </w:r>
+      <w:r>
+        <w:rPr>
+          <w:rFonts w:cs="Times New Roman"/>
+          <w:szCs w:val="24"/>
+        </w:rPr>
+        <w:t xml:space="preserve"> </w:t>
+      </w:r>
+      <w:r>
+        <w:rPr>
+          <w:rFonts w:cs="Times New Roman"/>
+          <w:szCs w:val="24"/>
+        </w:rPr>
+        <w:t xml:space="preserve">На рисунке </w:t>
+      </w:r>
+      <w:r>
+        <w:rPr>
+          <w:rFonts w:cs="Times New Roman"/>
+          <w:szCs w:val="24"/>
+        </w:rPr>
+        <w:t>3</w:t>
+      </w:r>
+      <w:r>
+        <w:rPr>
+          <w:rFonts w:cs="Times New Roman"/>
+          <w:szCs w:val="24"/>
+        </w:rPr>
+        <w:t xml:space="preserve"> </w:t>
+      </w:r>
+      <w:r>
+        <w:rPr>
+          <w:rFonts w:cs="Times New Roman"/>
+          <w:szCs w:val="24"/>
+        </w:rPr>
+        <w:t>продемонстрирован пример работы этой сети: результат распознавания вместе с промежуточными вычисленными картами признаков.</w:t>
+      </w:r>
+    </w:p>
+    <w:p>
+      <w:pPr>
+        <w:jc w:val="center"/>
+        <w:rPr>
+          <w:rFonts w:cs="Times New Roman"/>
+          <w:lang w:val="en-US"/>
+        </w:rPr>
+      </w:pPr>
+      <w:r>
+        <w:rPr>
+          <w:rFonts w:cs="Times New Roman"/>
+          <w:noProof/>
+          <w:lang w:eastAsia="ru-RU"/>
+        </w:rPr>
+        <w:drawing>
+          <wp:inline distT="0" distB="0" distL="0" distR="0">
+            <wp:extent cx="2014819" cy="3400900"/>
+            <wp:effectExtent l="0" t="0" r="0" b="0"/>
+            <wp:docPr id="5" name="Рисунок 1" descr="Recognition Sample 1.png"/>
+            <wp:cNvGraphicFramePr>
+              <a:graphicFrameLocks xmlns:a="http://schemas.openxmlformats.org/drawingml/2006/main" noChangeAspect="1"/>
+            </wp:cNvGraphicFramePr>
+            <a:graphic xmlns:a="http://schemas.openxmlformats.org/drawingml/2006/main">
+              <a:graphicData uri="http://schemas.openxmlformats.org/drawingml/2006/picture">
+                <pic:pic xmlns:pic="http://schemas.openxmlformats.org/drawingml/2006/picture">
+                  <pic:nvPicPr>
+                    <pic:cNvPr id="0" name="Recognition Sample 1.png"/>
+                    <pic:cNvPicPr/>
+                  </pic:nvPicPr>
+                  <pic:blipFill>
+                    <a:blip r:embed="rId10" cstate="print"/>
+                    <a:stretch>
+                      <a:fillRect/>
+                    </a:stretch>
+                  </pic:blipFill>
+                  <pic:spPr>
+                    <a:xfrm>
+                      <a:off x="0" y="0"/>
+                      <a:ext cx="2014819" cy="3400900"/>
+                    </a:xfrm>
+                    <a:prstGeom prst="rect">
+                      <a:avLst/>
+                    </a:prstGeom>
+                  </pic:spPr>
+                </pic:pic>
+              </a:graphicData>
+            </a:graphic>
+          </wp:inline>
+        </w:drawing>
+      </w:r>
+      <w:r>
+        <w:rPr>
+          <w:rFonts w:cs="Times New Roman"/>
+          <w:noProof/>
+          <w:lang w:eastAsia="ru-RU"/>
+        </w:rPr>
+        <w:drawing>
+          <wp:inline distT="0" distB="0" distL="0" distR="0">
+            <wp:extent cx="2014819" cy="3400900"/>
+            <wp:effectExtent l="0" t="0" r="0" b="0"/>
+            <wp:docPr id="6" name="Рисунок 2" descr="Recognition Sample 2.png"/>
+            <wp:cNvGraphicFramePr>
+              <a:graphicFrameLocks xmlns:a="http://schemas.openxmlformats.org/drawingml/2006/main" noChangeAspect="1"/>
+            </wp:cNvGraphicFramePr>
+            <a:graphic xmlns:a="http://schemas.openxmlformats.org/drawingml/2006/main">
+              <a:graphicData uri="http://schemas.openxmlformats.org/drawingml/2006/picture">
+                <pic:pic xmlns:pic="http://schemas.openxmlformats.org/drawingml/2006/picture">
+                  <pic:nvPicPr>
+                    <pic:cNvPr id="0" name="Recognition Sample 2.png"/>
+                    <pic:cNvPicPr/>
+                  </pic:nvPicPr>
+                  <pic:blipFill>
+                    <a:blip r:embed="rId11" cstate="print"/>
+                    <a:stretch>
+                      <a:fillRect/>
+                    </a:stretch>
+                  </pic:blipFill>
+                  <pic:spPr>
+                    <a:xfrm>
+                      <a:off x="0" y="0"/>
+                      <a:ext cx="2014819" cy="3400900"/>
+                    </a:xfrm>
+                    <a:prstGeom prst="rect">
+                      <a:avLst/>
+                    </a:prstGeom>
+                  </pic:spPr>
+                </pic:pic>
+              </a:graphicData>
+            </a:graphic>
+          </wp:inline>
+        </w:drawing>
+      </w:r>
+    </w:p>
+    <w:p>
+      <w:pPr>
+        <w:jc w:val="center"/>
+        <w:rPr>
+          <w:rFonts w:cs="Times New Roman"/>
+        </w:rPr>
+      </w:pPr>
+      <w:r>
+        <w:rPr>
+          <w:rFonts w:cs="Times New Roman"/>
+        </w:rPr>
+        <w:t xml:space="preserve">Рисунок </w:t>
+      </w:r>
+      <w:r>
+        <w:rPr>
+          <w:rFonts w:cs="Times New Roman"/>
+        </w:rPr>
+        <w:t>3</w:t>
+      </w:r>
+      <w:r>
+        <w:rPr>
+          <w:rFonts w:cs="Times New Roman"/>
+        </w:rPr>
+        <w:t xml:space="preserve"> – </w:t>
+      </w:r>
+      <w:r>
+        <w:rPr>
+          <w:rFonts w:cs="Times New Roman"/>
+        </w:rPr>
+        <w:t>Пример работы сверточной нейронной сети</w:t>
       </w:r>
     </w:p>
     <w:p>
@@ -2923,8 +4905,8 @@
           <w:rFonts w:ascii="Times New Roman" w:hAnsi="Times New Roman" w:cs="Times New Roman"/>
         </w:rPr>
       </w:pPr>
-      <w:bookmarkStart w:id="5" w:name="_Toc291752052"/>
-      <w:bookmarkStart w:id="6" w:name="_Toc312340009"/>
+      <w:bookmarkStart w:id="19" w:name="_Toc291752052"/>
+      <w:bookmarkStart w:id="20" w:name="_Toc312347528"/>
       <w:r>
         <w:rPr>
           <w:rFonts w:ascii="Times New Roman" w:hAnsi="Times New Roman" w:cs="Times New Roman"/>
@@ -2932,8 +4914,8 @@
         <w:lastRenderedPageBreak/>
         <w:t>Заключение</w:t>
       </w:r>
-      <w:bookmarkEnd w:id="5"/>
-      <w:bookmarkEnd w:id="6"/>
+      <w:bookmarkEnd w:id="19"/>
+      <w:bookmarkEnd w:id="20"/>
     </w:p>
     <w:p>
       <w:pPr>
@@ -2969,7 +4951,7 @@
         <w:rPr>
           <w:rFonts w:cs="Times New Roman"/>
         </w:rPr>
-        <w:t xml:space="preserve"> были поставлены и решены следующие проблемы:</w:t>
+        <w:t>:</w:t>
       </w:r>
     </w:p>
     <w:p>
@@ -2987,7 +4969,13 @@
         <w:rPr>
           <w:rFonts w:cs="Times New Roman"/>
         </w:rPr>
-        <w:t>Частично реализовано распознавание изображений с помощью нейронной сети.</w:t>
+        <w:t>Поставлена задача распознавания символов с помощью нейронных сетей</w:t>
+      </w:r>
+      <w:r>
+        <w:rPr>
+          <w:rFonts w:cs="Times New Roman"/>
+        </w:rPr>
+        <w:t>.</w:t>
       </w:r>
     </w:p>
     <w:p>
@@ -3005,6 +4993,60 @@
         <w:rPr>
           <w:rFonts w:cs="Times New Roman"/>
         </w:rPr>
+        <w:t>Изучены основные принципы работы нейронных сетей, их типы.</w:t>
+      </w:r>
+    </w:p>
+    <w:p>
+      <w:pPr>
+        <w:pStyle w:val="a7"/>
+        <w:numPr>
+          <w:ilvl w:val="0"/>
+          <w:numId w:val="17"/>
+        </w:numPr>
+        <w:rPr>
+          <w:rFonts w:cs="Times New Roman"/>
+        </w:rPr>
+      </w:pPr>
+      <w:r>
+        <w:rPr>
+          <w:rFonts w:cs="Times New Roman"/>
+        </w:rPr>
+        <w:t>Подробно рассмотрен отдельный класс сверточных нейронных сетей.</w:t>
+      </w:r>
+    </w:p>
+    <w:p>
+      <w:pPr>
+        <w:pStyle w:val="a7"/>
+        <w:numPr>
+          <w:ilvl w:val="0"/>
+          <w:numId w:val="17"/>
+        </w:numPr>
+        <w:rPr>
+          <w:rFonts w:cs="Times New Roman"/>
+        </w:rPr>
+      </w:pPr>
+      <w:r>
+        <w:rPr>
+          <w:rFonts w:cs="Times New Roman"/>
+        </w:rPr>
+        <w:t>Реализовано распознавание рукописных цифр на основе сверточной нейронной сети.</w:t>
+      </w:r>
+    </w:p>
+    <w:p>
+      <w:pPr>
+        <w:pStyle w:val="a7"/>
+        <w:numPr>
+          <w:ilvl w:val="0"/>
+          <w:numId w:val="17"/>
+        </w:numPr>
+        <w:rPr>
+          <w:rFonts w:cs="Times New Roman"/>
+        </w:rPr>
+      </w:pPr>
+      <w:r>
+        <w:rPr>
+          <w:rFonts w:cs="Times New Roman"/>
+        </w:rPr>
         <w:br w:type="page"/>
       </w:r>
     </w:p>
@@ -3015,8 +5057,8 @@
           <w:rFonts w:ascii="Times New Roman" w:hAnsi="Times New Roman" w:cs="Times New Roman"/>
         </w:rPr>
       </w:pPr>
-      <w:bookmarkStart w:id="7" w:name="_Toc291752053"/>
-      <w:bookmarkStart w:id="8" w:name="_Toc312340010"/>
+      <w:bookmarkStart w:id="21" w:name="_Toc291752053"/>
+      <w:bookmarkStart w:id="22" w:name="_Toc312347529"/>
       <w:r>
         <w:rPr>
           <w:rFonts w:ascii="Times New Roman" w:hAnsi="Times New Roman" w:cs="Times New Roman"/>
@@ -3024,8 +5066,8 @@
         <w:lastRenderedPageBreak/>
         <w:t>Список использованных источников</w:t>
       </w:r>
-      <w:bookmarkEnd w:id="7"/>
-      <w:bookmarkEnd w:id="8"/>
+      <w:bookmarkEnd w:id="21"/>
+      <w:bookmarkEnd w:id="22"/>
     </w:p>
     <w:p>
       <w:pPr>
@@ -3039,13 +5081,48 @@
           <w:szCs w:val="24"/>
         </w:rPr>
       </w:pPr>
+      <w:r>
+        <w:rPr>
+          <w:rFonts w:cs="Times New Roman"/>
+          <w:szCs w:val="24"/>
+        </w:rPr>
+        <w:t xml:space="preserve">Применение нейросетей в распознавании изображений </w:t>
+      </w:r>
+      <w:r>
+        <w:rPr>
+          <w:rFonts w:cs="Times New Roman"/>
+          <w:szCs w:val="24"/>
+        </w:rPr>
+        <w:t>[</w:t>
+      </w:r>
+      <w:r>
+        <w:rPr>
+          <w:rFonts w:cs="Times New Roman"/>
+          <w:szCs w:val="24"/>
+        </w:rPr>
+        <w:t>Электронный ресурс</w:t>
+      </w:r>
+      <w:r>
+        <w:rPr>
+          <w:rFonts w:cs="Times New Roman"/>
+          <w:szCs w:val="24"/>
+        </w:rPr>
+        <w:t xml:space="preserve">] / </w:t>
+      </w:r>
+      <w:r>
+        <w:rPr>
+          <w:rFonts w:cs="Times New Roman"/>
+          <w:szCs w:val="24"/>
+        </w:rPr>
+        <w:t xml:space="preserve">ред. </w:t>
+      </w:r>
       <w:proofErr w:type="spellStart"/>
       <w:r>
         <w:rPr>
           <w:rFonts w:cs="Times New Roman"/>
           <w:szCs w:val="24"/>
         </w:rPr>
-        <w:t>Шпаковский</w:t>
+        <w:t>М.Сиротенко</w:t>
       </w:r>
       <w:proofErr w:type="spellEnd"/>
       <w:r>
@@ -3053,29 +5130,110 @@
           <w:rFonts w:cs="Times New Roman"/>
           <w:szCs w:val="24"/>
         </w:rPr>
-        <w:t>, Г.И.</w:t>
-      </w:r>
-      <w:r>
-        <w:rPr>
-          <w:rFonts w:cs="Times New Roman"/>
-          <w:szCs w:val="24"/>
-        </w:rPr>
-        <w:t xml:space="preserve"> Программирование для многопроц</w:t>
-      </w:r>
-      <w:r>
-        <w:rPr>
-          <w:rFonts w:cs="Times New Roman"/>
-          <w:szCs w:val="24"/>
-        </w:rPr>
-        <w:t xml:space="preserve">ессорных систем в стандарте </w:t>
-      </w:r>
+        <w:t xml:space="preserve">. – </w:t>
+      </w:r>
+      <w:proofErr w:type="spellStart"/>
       <w:r>
         <w:rPr>
           <w:rFonts w:cs="Times New Roman"/>
           <w:szCs w:val="24"/>
           <w:lang w:val="en-US"/>
         </w:rPr>
-        <w:t>MPI</w:t>
+        <w:t>Habrahabr</w:t>
+      </w:r>
+      <w:proofErr w:type="spellEnd"/>
+      <w:r>
+        <w:rPr>
+          <w:rFonts w:cs="Times New Roman"/>
+          <w:szCs w:val="24"/>
+        </w:rPr>
+        <w:t xml:space="preserve">, 2009. – Режим доступа : </w:t>
+      </w:r>
+      <w:r>
+        <w:rPr>
+          <w:lang w:val="en-US"/>
+        </w:rPr>
+        <w:t>http</w:t>
+      </w:r>
+      <w:r>
+        <w:t>://</w:t>
+      </w:r>
+      <w:proofErr w:type="spellStart"/>
+      <w:r>
+        <w:rPr>
+          <w:lang w:val="en-US"/>
+        </w:rPr>
+        <w:t>habrahabr</w:t>
+      </w:r>
+      <w:proofErr w:type="spellEnd"/>
+      <w:r>
+        <w:t>.</w:t>
+      </w:r>
+      <w:proofErr w:type="spellStart"/>
+      <w:r>
+        <w:rPr>
+          <w:lang w:val="en-US"/>
+        </w:rPr>
+        <w:t>ru</w:t>
+      </w:r>
+      <w:proofErr w:type="spellEnd"/>
+      <w:r>
+        <w:t>/</w:t>
+      </w:r>
+      <w:r>
+        <w:rPr>
+          <w:lang w:val="en-US"/>
+        </w:rPr>
+        <w:t>blogs</w:t>
+      </w:r>
+      <w:r>
+        <w:t>/</w:t>
+      </w:r>
+      <w:r>
+        <w:rPr>
+          <w:lang w:val="en-US"/>
+        </w:rPr>
+        <w:t>artificial</w:t>
+      </w:r>
+      <w:r>
+        <w:t>_</w:t>
+      </w:r>
+      <w:r>
+        <w:rPr>
+          <w:lang w:val="en-US"/>
+        </w:rPr>
+        <w:t>intelligence</w:t>
+      </w:r>
+      <w:r>
+        <w:t>/74326/</w:t>
+      </w:r>
+      <w:r>
+        <w:rPr>
+          <w:rFonts w:cs="Times New Roman"/>
+          <w:szCs w:val="24"/>
+        </w:rPr>
+        <w:t xml:space="preserve">. </w:t>
+      </w:r>
+      <w:r>
+        <w:rPr>
+          <w:rFonts w:cs="Times New Roman"/>
+          <w:szCs w:val="24"/>
+        </w:rPr>
+        <w:t>–</w:t>
+      </w:r>
+      <w:r>
+        <w:rPr>
+          <w:rFonts w:cs="Times New Roman"/>
+          <w:szCs w:val="24"/>
+        </w:rPr>
+        <w:t xml:space="preserve"> </w:t>
+      </w:r>
+      <w:r>
+        <w:rPr>
+          <w:rFonts w:cs="Times New Roman"/>
+          <w:szCs w:val="24"/>
+        </w:rPr>
+        <w:t>Дата доступа: 22.12.2011.</w:t>
       </w:r>
     </w:p>
     <w:p>
@@ -3097,7 +5255,7 @@
           <w:szCs w:val="24"/>
           <w:lang w:val="en-US"/>
         </w:rPr>
-        <w:t>Message</w:t>
+        <w:t>Neural</w:t>
       </w:r>
       <w:r>
         <w:rPr>
@@ -3113,7 +5271,7 @@
           <w:szCs w:val="24"/>
           <w:lang w:val="en-US"/>
         </w:rPr>
-        <w:t>Passing</w:t>
+        <w:t>Network</w:t>
       </w:r>
       <w:r>
         <w:rPr>
@@ -3129,7 +5287,7 @@
           <w:szCs w:val="24"/>
           <w:lang w:val="en-US"/>
         </w:rPr>
-        <w:t>Interface</w:t>
+        <w:t>for</w:t>
       </w:r>
       <w:r>
         <w:rPr>
@@ -3137,6 +5295,70 @@
           <w:szCs w:val="24"/>
           <w:lang w:val="en-US"/>
         </w:rPr>
+        <w:t xml:space="preserve"> </w:t>
+      </w:r>
+      <w:r>
+        <w:rPr>
+          <w:rFonts w:cs="Times New Roman"/>
+          <w:szCs w:val="24"/>
+          <w:lang w:val="en-US"/>
+        </w:rPr>
+        <w:t>Recognition</w:t>
+      </w:r>
+      <w:r>
+        <w:rPr>
+          <w:rFonts w:cs="Times New Roman"/>
+          <w:szCs w:val="24"/>
+          <w:lang w:val="en-US"/>
+        </w:rPr>
+        <w:t xml:space="preserve"> </w:t>
+      </w:r>
+      <w:r>
+        <w:rPr>
+          <w:rFonts w:cs="Times New Roman"/>
+          <w:szCs w:val="24"/>
+          <w:lang w:val="en-US"/>
+        </w:rPr>
+        <w:t>of</w:t>
+      </w:r>
+      <w:r>
+        <w:rPr>
+          <w:rFonts w:cs="Times New Roman"/>
+          <w:szCs w:val="24"/>
+          <w:lang w:val="en-US"/>
+        </w:rPr>
+        <w:t xml:space="preserve"> </w:t>
+      </w:r>
+      <w:r>
+        <w:rPr>
+          <w:rFonts w:cs="Times New Roman"/>
+          <w:szCs w:val="24"/>
+          <w:lang w:val="en-US"/>
+        </w:rPr>
+        <w:t>Handwritten</w:t>
+      </w:r>
+      <w:r>
+        <w:rPr>
+          <w:rFonts w:cs="Times New Roman"/>
+          <w:szCs w:val="24"/>
+          <w:lang w:val="en-US"/>
+        </w:rPr>
+        <w:t xml:space="preserve"> </w:t>
+      </w:r>
+      <w:r>
+        <w:rPr>
+          <w:rFonts w:cs="Times New Roman"/>
+          <w:szCs w:val="24"/>
+          <w:lang w:val="en-US"/>
+        </w:rPr>
+        <w:t>Digits</w:t>
+      </w:r>
+      <w:r>
+        <w:rPr>
+          <w:rFonts w:cs="Times New Roman"/>
+          <w:szCs w:val="24"/>
+          <w:lang w:val="en-US"/>
+        </w:rPr>
         <w:t xml:space="preserve"> [</w:t>
       </w:r>
       <w:r>
@@ -3161,7 +5383,7 @@
           <w:szCs w:val="24"/>
           <w:lang w:val="en-US"/>
         </w:rPr>
-        <w:t xml:space="preserve"> / </w:t>
+        <w:t xml:space="preserve"> /</w:t>
       </w:r>
       <w:r>
         <w:rPr>
@@ -3169,7 +5391,7 @@
           <w:szCs w:val="24"/>
           <w:lang w:val="en-US"/>
         </w:rPr>
-        <w:t>Wikipedia</w:t>
+        <w:t xml:space="preserve"> </w:t>
       </w:r>
       <w:r>
         <w:rPr>
@@ -3177,7 +5399,7 @@
           <w:szCs w:val="24"/>
           <w:lang w:val="en-US"/>
         </w:rPr>
-        <w:t xml:space="preserve">. – 2011. – </w:t>
+        <w:t>ed.</w:t>
       </w:r>
       <w:r>
         <w:rPr>
@@ -3185,6 +5407,110 @@
           <w:szCs w:val="24"/>
           <w:lang w:val="en-US"/>
         </w:rPr>
+        <w:t xml:space="preserve"> </w:t>
+      </w:r>
+      <w:r>
+        <w:rPr>
+          <w:rFonts w:cs="Times New Roman"/>
+          <w:szCs w:val="24"/>
+          <w:lang w:val="en-US"/>
+        </w:rPr>
+        <w:t>Mike</w:t>
+      </w:r>
+      <w:r>
+        <w:rPr>
+          <w:rFonts w:cs="Times New Roman"/>
+          <w:szCs w:val="24"/>
+          <w:lang w:val="en-US"/>
+        </w:rPr>
+        <w:t xml:space="preserve"> </w:t>
+      </w:r>
+      <w:r>
+        <w:rPr>
+          <w:rFonts w:cs="Times New Roman"/>
+          <w:szCs w:val="24"/>
+          <w:lang w:val="en-US"/>
+        </w:rPr>
+        <w:t>O</w:t>
+      </w:r>
+      <w:r>
+        <w:rPr>
+          <w:rFonts w:cs="Times New Roman"/>
+          <w:szCs w:val="24"/>
+          <w:lang w:val="en-US"/>
+        </w:rPr>
+        <w:t>’</w:t>
+      </w:r>
+      <w:r>
+        <w:rPr>
+          <w:rFonts w:cs="Times New Roman"/>
+          <w:szCs w:val="24"/>
+          <w:lang w:val="en-US"/>
+        </w:rPr>
+        <w:t>Neill</w:t>
+      </w:r>
+      <w:r>
+        <w:rPr>
+          <w:rFonts w:cs="Times New Roman"/>
+          <w:szCs w:val="24"/>
+          <w:lang w:val="en-US"/>
+        </w:rPr>
+        <w:t xml:space="preserve">. – </w:t>
+      </w:r>
+      <w:r>
+        <w:rPr>
+          <w:rFonts w:cs="Times New Roman"/>
+          <w:szCs w:val="24"/>
+          <w:lang w:val="en-US"/>
+        </w:rPr>
+        <w:t>The</w:t>
+      </w:r>
+      <w:r>
+        <w:rPr>
+          <w:rFonts w:cs="Times New Roman"/>
+          <w:szCs w:val="24"/>
+          <w:lang w:val="en-US"/>
+        </w:rPr>
+        <w:t xml:space="preserve"> </w:t>
+      </w:r>
+      <w:r>
+        <w:rPr>
+          <w:rFonts w:cs="Times New Roman"/>
+          <w:szCs w:val="24"/>
+          <w:lang w:val="en-US"/>
+        </w:rPr>
+        <w:t>Code</w:t>
+      </w:r>
+      <w:r>
+        <w:rPr>
+          <w:rFonts w:cs="Times New Roman"/>
+          <w:szCs w:val="24"/>
+          <w:lang w:val="en-US"/>
+        </w:rPr>
+        <w:t xml:space="preserve"> </w:t>
+      </w:r>
+      <w:r>
+        <w:rPr>
+          <w:rFonts w:cs="Times New Roman"/>
+          <w:szCs w:val="24"/>
+          <w:lang w:val="en-US"/>
+        </w:rPr>
+        <w:t>Project</w:t>
+      </w:r>
+      <w:r>
+        <w:rPr>
+          <w:rFonts w:cs="Times New Roman"/>
+          <w:szCs w:val="24"/>
+          <w:lang w:val="en-US"/>
+        </w:rPr>
+        <w:t xml:space="preserve">, 2006. – </w:t>
+      </w:r>
+      <w:r>
+        <w:rPr>
+          <w:rFonts w:cs="Times New Roman"/>
+          <w:szCs w:val="24"/>
+          <w:lang w:val="en-US"/>
+        </w:rPr>
         <w:t xml:space="preserve">Mode of </w:t>
       </w:r>
       <w:proofErr w:type="gramStart"/>
@@ -3219,7 +5545,7 @@
           <w:szCs w:val="24"/>
           <w:lang w:val="en-US"/>
         </w:rPr>
-        <w:t>http://en.wikipedia.org/wiki/Message_Passing_Interface</w:t>
+        <w:t>http://www.codeproject.com/KB/library/NeuralNetRecognition.aspx</w:t>
       </w:r>
       <w:r>
         <w:rPr>
@@ -3235,15 +5561,33 @@
           <w:szCs w:val="24"/>
           <w:lang w:val="en-US"/>
         </w:rPr>
-        <w:t>Date of access</w:t>
-      </w:r>
+        <w:t xml:space="preserve">Date of </w:t>
+      </w:r>
+      <w:proofErr w:type="gramStart"/>
       <w:r>
         <w:rPr>
           <w:rFonts w:cs="Times New Roman"/>
           <w:szCs w:val="24"/>
           <w:lang w:val="en-US"/>
         </w:rPr>
-        <w:t>: 16.01.2011</w:t>
+        <w:t xml:space="preserve">access </w:t>
+      </w:r>
+      <w:r>
+        <w:rPr>
+          <w:rFonts w:cs="Times New Roman"/>
+          <w:szCs w:val="24"/>
+          <w:lang w:val="en-US"/>
+        </w:rPr>
+        <w:t>:</w:t>
+      </w:r>
+      <w:proofErr w:type="gramEnd"/>
+      <w:r>
+        <w:rPr>
+          <w:rFonts w:cs="Times New Roman"/>
+          <w:szCs w:val="24"/>
+          <w:lang w:val="en-US"/>
+        </w:rPr>
+        <w:t xml:space="preserve"> 23.01.2011</w:t>
       </w:r>
       <w:r>
         <w:rPr>
@@ -3271,35 +5615,56 @@
           <w:rFonts w:cs="Times New Roman"/>
           <w:szCs w:val="24"/>
         </w:rPr>
-        <w:t xml:space="preserve">Эффективная сегментация изображений на графах </w:t>
-      </w:r>
-      <w:r>
-        <w:rPr>
-          <w:rFonts w:cs="Times New Roman"/>
-          <w:szCs w:val="24"/>
-        </w:rPr>
-        <w:t>[</w:t>
-      </w:r>
-      <w:r>
-        <w:rPr>
-          <w:rFonts w:cs="Times New Roman"/>
-          <w:szCs w:val="24"/>
-        </w:rPr>
-        <w:t>Электронный ресурс</w:t>
-      </w:r>
-      <w:r>
-        <w:rPr>
-          <w:rFonts w:cs="Times New Roman"/>
-          <w:szCs w:val="24"/>
-        </w:rPr>
-        <w:t xml:space="preserve">] / </w:t>
-      </w:r>
-      <w:r>
-        <w:rPr>
-          <w:rFonts w:cs="Times New Roman"/>
-          <w:szCs w:val="24"/>
-        </w:rPr>
-        <w:t xml:space="preserve">ред. </w:t>
+        <w:t>Каширина</w:t>
+      </w:r>
+      <w:r>
+        <w:rPr>
+          <w:rFonts w:cs="Times New Roman"/>
+          <w:szCs w:val="24"/>
+        </w:rPr>
+        <w:t xml:space="preserve"> </w:t>
+      </w:r>
+      <w:r>
+        <w:rPr>
+          <w:rFonts w:cs="Times New Roman"/>
+          <w:szCs w:val="24"/>
+        </w:rPr>
+        <w:t>И</w:t>
+      </w:r>
+      <w:r>
+        <w:rPr>
+          <w:rFonts w:cs="Times New Roman"/>
+          <w:szCs w:val="24"/>
+        </w:rPr>
+        <w:t xml:space="preserve">. Л. </w:t>
+      </w:r>
+      <w:r>
+        <w:rPr>
+          <w:rFonts w:cs="Times New Roman"/>
+          <w:szCs w:val="24"/>
+        </w:rPr>
+        <w:t xml:space="preserve">Нейросетевые технологии. Учебно-методическое пособие для вузов. – </w:t>
+      </w:r>
+      <w:r>
+        <w:rPr>
+          <w:rFonts w:cs="Times New Roman"/>
+          <w:szCs w:val="24"/>
+        </w:rPr>
+        <w:t>Воронеж: Издательско-полиграфический центр Воронежског</w:t>
+      </w:r>
+      <w:r>
+        <w:rPr>
+          <w:rFonts w:cs="Times New Roman"/>
+          <w:szCs w:val="24"/>
+        </w:rPr>
+        <w:t>о государственного университета, 2008. – 72</w:t>
+      </w:r>
+      <w:r>
+        <w:rPr>
+          <w:rFonts w:cs="Times New Roman"/>
+          <w:szCs w:val="24"/>
+        </w:rPr>
+        <w:t xml:space="preserve"> </w:t>
       </w:r>
       <w:proofErr w:type="spellStart"/>
       <w:r>
@@ -3307,154 +5672,9 @@
           <w:rFonts w:cs="Times New Roman"/>
           <w:szCs w:val="24"/>
         </w:rPr>
-        <w:t>Д.</w:t>
-      </w:r>
-      <w:r>
-        <w:rPr>
-          <w:rFonts w:cs="Times New Roman"/>
-          <w:szCs w:val="24"/>
-        </w:rPr>
-        <w:t>Вихарев</w:t>
+        <w:t>c</w:t>
       </w:r>
       <w:proofErr w:type="spellEnd"/>
-      <w:r>
-        <w:rPr>
-          <w:rFonts w:cs="Times New Roman"/>
-          <w:szCs w:val="24"/>
-        </w:rPr>
-        <w:t xml:space="preserve">. – </w:t>
-      </w:r>
-      <w:proofErr w:type="spellStart"/>
-      <w:r>
-        <w:rPr>
-          <w:rFonts w:cs="Times New Roman"/>
-          <w:szCs w:val="24"/>
-          <w:lang w:val="en-US"/>
-        </w:rPr>
-        <w:t>Habrahabr</w:t>
-      </w:r>
-      <w:proofErr w:type="spellEnd"/>
-      <w:r>
-        <w:rPr>
-          <w:rFonts w:cs="Times New Roman"/>
-          <w:szCs w:val="24"/>
-        </w:rPr>
-        <w:t>, 2010</w:t>
-      </w:r>
-      <w:r>
-        <w:rPr>
-          <w:rFonts w:cs="Times New Roman"/>
-          <w:szCs w:val="24"/>
-        </w:rPr>
-        <w:t xml:space="preserve">. – Режим доступа : </w:t>
-      </w:r>
-      <w:r>
-        <w:rPr>
-          <w:rFonts w:cs="Times New Roman"/>
-          <w:szCs w:val="24"/>
-          <w:lang w:val="en-US"/>
-        </w:rPr>
-        <w:t>http</w:t>
-      </w:r>
-      <w:r>
-        <w:rPr>
-          <w:rFonts w:cs="Times New Roman"/>
-          <w:szCs w:val="24"/>
-        </w:rPr>
-        <w:t>://</w:t>
-      </w:r>
-      <w:proofErr w:type="spellStart"/>
-      <w:r>
-        <w:rPr>
-          <w:rFonts w:cs="Times New Roman"/>
-          <w:szCs w:val="24"/>
-          <w:lang w:val="en-US"/>
-        </w:rPr>
-        <w:t>habrahabr</w:t>
-      </w:r>
-      <w:proofErr w:type="spellEnd"/>
-      <w:r>
-        <w:rPr>
-          <w:rFonts w:cs="Times New Roman"/>
-          <w:szCs w:val="24"/>
-        </w:rPr>
-        <w:t>.</w:t>
-      </w:r>
-      <w:proofErr w:type="spellStart"/>
-      <w:r>
-        <w:rPr>
-          <w:rFonts w:cs="Times New Roman"/>
-          <w:szCs w:val="24"/>
-          <w:lang w:val="en-US"/>
-        </w:rPr>
-        <w:t>ru</w:t>
-      </w:r>
-      <w:proofErr w:type="spellEnd"/>
-      <w:r>
-        <w:rPr>
-          <w:rFonts w:cs="Times New Roman"/>
-          <w:szCs w:val="24"/>
-        </w:rPr>
-        <w:t>/</w:t>
-      </w:r>
-      <w:r>
-        <w:rPr>
-          <w:rFonts w:cs="Times New Roman"/>
-          <w:szCs w:val="24"/>
-          <w:lang w:val="en-US"/>
-        </w:rPr>
-        <w:t>blogs</w:t>
-      </w:r>
-      <w:r>
-        <w:rPr>
-          <w:rFonts w:cs="Times New Roman"/>
-          <w:szCs w:val="24"/>
-        </w:rPr>
-        <w:t>/</w:t>
-      </w:r>
-      <w:r>
-        <w:rPr>
-          <w:rFonts w:cs="Times New Roman"/>
-          <w:szCs w:val="24"/>
-          <w:lang w:val="en-US"/>
-        </w:rPr>
-        <w:t>algorithm</w:t>
-      </w:r>
-      <w:r>
-        <w:rPr>
-          <w:rFonts w:cs="Times New Roman"/>
-          <w:szCs w:val="24"/>
-        </w:rPr>
-        <w:t>/81279</w:t>
-      </w:r>
-      <w:r>
-        <w:rPr>
-          <w:rFonts w:cs="Times New Roman"/>
-          <w:szCs w:val="24"/>
-        </w:rPr>
-        <w:t xml:space="preserve">. </w:t>
-      </w:r>
-      <w:r>
-        <w:rPr>
-          <w:rFonts w:cs="Times New Roman"/>
-          <w:szCs w:val="24"/>
-        </w:rPr>
-        <w:t>–</w:t>
-      </w:r>
-      <w:r>
-        <w:rPr>
-          <w:rFonts w:cs="Times New Roman"/>
-          <w:szCs w:val="24"/>
-        </w:rPr>
-        <w:t xml:space="preserve"> </w:t>
-      </w:r>
-      <w:r>
-        <w:rPr>
-          <w:rFonts w:cs="Times New Roman"/>
-          <w:szCs w:val="24"/>
-        </w:rPr>
-        <w:t>Дата доступа: 1.02.2011</w:t>
-      </w:r>
       <w:r>
         <w:rPr>
           <w:rFonts w:cs="Times New Roman"/>
@@ -3478,11 +5698,9 @@
       </w:pPr>
       <w:r>
         <w:rPr>
-          <w:rFonts w:cs="Times New Roman"/>
-          <w:szCs w:val="24"/>
           <w:lang w:val="en-US"/>
         </w:rPr>
-        <w:t>Neural</w:t>
+        <w:t xml:space="preserve">MNIST handwritten digit database </w:t>
       </w:r>
       <w:r>
         <w:rPr>
@@ -3490,379 +5708,127 @@
           <w:szCs w:val="24"/>
           <w:lang w:val="en-US"/>
         </w:rPr>
+        <w:t>[Electronic resource]</w:t>
+      </w:r>
+      <w:r>
+        <w:rPr>
+          <w:lang w:val="en-US"/>
+        </w:rPr>
+        <w:t xml:space="preserve"> / ed. </w:t>
+      </w:r>
+      <w:proofErr w:type="spellStart"/>
+      <w:r>
+        <w:rPr>
+          <w:lang w:val="en-US"/>
+        </w:rPr>
+        <w:t>Yann</w:t>
+      </w:r>
+      <w:proofErr w:type="spellEnd"/>
+      <w:r>
+        <w:rPr>
+          <w:lang w:val="en-US"/>
+        </w:rPr>
         <w:t xml:space="preserve"> </w:t>
       </w:r>
-      <w:r>
-        <w:rPr>
-          <w:rFonts w:cs="Times New Roman"/>
-          <w:szCs w:val="24"/>
+      <w:proofErr w:type="spellStart"/>
+      <w:r>
+        <w:rPr>
           <w:lang w:val="en-US"/>
         </w:rPr>
-        <w:t>Network</w:t>
-      </w:r>
-      <w:r>
-        <w:rPr>
-          <w:rFonts w:cs="Times New Roman"/>
-          <w:szCs w:val="24"/>
+        <w:t>LeCun</w:t>
+      </w:r>
+      <w:proofErr w:type="spellEnd"/>
+      <w:r>
+        <w:rPr>
           <w:lang w:val="en-US"/>
         </w:rPr>
+        <w:t xml:space="preserve">, </w:t>
+      </w:r>
+      <w:proofErr w:type="spellStart"/>
+      <w:r>
+        <w:rPr>
+          <w:lang w:val="en-US"/>
+        </w:rPr>
+        <w:t>Corinna</w:t>
+      </w:r>
+      <w:proofErr w:type="spellEnd"/>
+      <w:r>
+        <w:rPr>
+          <w:lang w:val="en-US"/>
+        </w:rPr>
+        <w:t xml:space="preserve"> Cortes. – </w:t>
+      </w:r>
+      <w:proofErr w:type="spellStart"/>
+      <w:r>
+        <w:rPr>
+          <w:lang w:val="en-US"/>
+        </w:rPr>
+        <w:t>Yann</w:t>
+      </w:r>
+      <w:proofErr w:type="spellEnd"/>
+      <w:r>
+        <w:rPr>
+          <w:lang w:val="en-US"/>
+        </w:rPr>
         <w:t xml:space="preserve"> </w:t>
       </w:r>
-      <w:r>
-        <w:rPr>
-          <w:rFonts w:cs="Times New Roman"/>
-          <w:szCs w:val="24"/>
+      <w:proofErr w:type="spellStart"/>
+      <w:r>
+        <w:rPr>
           <w:lang w:val="en-US"/>
         </w:rPr>
-        <w:t>for</w:t>
-      </w:r>
-      <w:r>
-        <w:rPr>
-          <w:rFonts w:cs="Times New Roman"/>
-          <w:szCs w:val="24"/>
+        <w:t>LeCun’s</w:t>
+      </w:r>
+      <w:proofErr w:type="spellEnd"/>
+      <w:r>
+        <w:rPr>
           <w:lang w:val="en-US"/>
         </w:rPr>
+        <w:t xml:space="preserve"> Home Page, 2004. – Mode of </w:t>
+      </w:r>
+      <w:proofErr w:type="gramStart"/>
+      <w:r>
+        <w:rPr>
+          <w:lang w:val="en-US"/>
+        </w:rPr>
+        <w:t>access :</w:t>
+      </w:r>
+      <w:proofErr w:type="gramEnd"/>
+      <w:r>
+        <w:rPr>
+          <w:lang w:val="en-US"/>
+        </w:rPr>
         <w:t xml:space="preserve"> </w:t>
       </w:r>
       <w:r>
         <w:rPr>
-          <w:rFonts w:cs="Times New Roman"/>
-          <w:szCs w:val="24"/>
           <w:lang w:val="en-US"/>
         </w:rPr>
-        <w:t>Recognition</w:t>
-      </w:r>
-      <w:r>
-        <w:rPr>
-          <w:rFonts w:cs="Times New Roman"/>
-          <w:szCs w:val="24"/>
+        <w:t>http://yann.lecun.com/exdb/mnist/index.html</w:t>
+      </w:r>
+      <w:r>
+        <w:rPr>
           <w:lang w:val="en-US"/>
         </w:rPr>
-        <w:t xml:space="preserve"> </w:t>
-      </w:r>
-      <w:r>
-        <w:rPr>
-          <w:rFonts w:cs="Times New Roman"/>
-          <w:szCs w:val="24"/>
+        <w:t xml:space="preserve">. - Date of </w:t>
+      </w:r>
+      <w:proofErr w:type="gramStart"/>
+      <w:r>
+        <w:rPr>
           <w:lang w:val="en-US"/>
         </w:rPr>
-        <w:t>of</w:t>
-      </w:r>
-      <w:r>
-        <w:rPr>
-          <w:rFonts w:cs="Times New Roman"/>
-          <w:szCs w:val="24"/>
+        <w:t>access :</w:t>
+      </w:r>
+      <w:proofErr w:type="gramEnd"/>
+      <w:r>
+        <w:rPr>
           <w:lang w:val="en-US"/>
         </w:rPr>
-        <w:t xml:space="preserve"> </w:t>
-      </w:r>
-      <w:r>
-        <w:rPr>
-          <w:rFonts w:cs="Times New Roman"/>
-          <w:szCs w:val="24"/>
-          <w:lang w:val="en-US"/>
-        </w:rPr>
-        <w:t>Handwritten</w:t>
-      </w:r>
-      <w:r>
-        <w:rPr>
-          <w:rFonts w:cs="Times New Roman"/>
-          <w:szCs w:val="24"/>
-          <w:lang w:val="en-US"/>
-        </w:rPr>
-        <w:t xml:space="preserve"> </w:t>
-      </w:r>
-      <w:r>
-        <w:rPr>
-          <w:rFonts w:cs="Times New Roman"/>
-          <w:szCs w:val="24"/>
-          <w:lang w:val="en-US"/>
-        </w:rPr>
-        <w:t>Digits</w:t>
-      </w:r>
-      <w:r>
-        <w:rPr>
-          <w:rFonts w:cs="Times New Roman"/>
-          <w:szCs w:val="24"/>
-          <w:lang w:val="en-US"/>
-        </w:rPr>
-        <w:t xml:space="preserve"> [</w:t>
-      </w:r>
-      <w:r>
-        <w:rPr>
-          <w:rFonts w:cs="Times New Roman"/>
-          <w:szCs w:val="24"/>
-          <w:lang w:val="en-US"/>
-        </w:rPr>
-        <w:t>Electronic resource</w:t>
-      </w:r>
-      <w:r>
-        <w:rPr>
-          <w:rFonts w:cs="Times New Roman"/>
-          <w:szCs w:val="24"/>
-          <w:lang w:val="en-US"/>
-        </w:rPr>
-        <w:t>]</w:t>
-      </w:r>
-      <w:r>
-        <w:rPr>
-          <w:rFonts w:cs="Times New Roman"/>
-          <w:szCs w:val="24"/>
-          <w:lang w:val="en-US"/>
-        </w:rPr>
-        <w:t xml:space="preserve"> /</w:t>
-      </w:r>
-      <w:r>
-        <w:rPr>
-          <w:rFonts w:cs="Times New Roman"/>
-          <w:szCs w:val="24"/>
-          <w:lang w:val="en-US"/>
-        </w:rPr>
-        <w:t xml:space="preserve"> </w:t>
-      </w:r>
-      <w:r>
-        <w:rPr>
-          <w:rFonts w:cs="Times New Roman"/>
-          <w:szCs w:val="24"/>
-          <w:lang w:val="en-US"/>
-        </w:rPr>
-        <w:t>ed.</w:t>
-      </w:r>
-      <w:r>
-        <w:rPr>
-          <w:rFonts w:cs="Times New Roman"/>
-          <w:szCs w:val="24"/>
-          <w:lang w:val="en-US"/>
-        </w:rPr>
-        <w:t xml:space="preserve"> </w:t>
-      </w:r>
-      <w:r>
-        <w:rPr>
-          <w:rFonts w:cs="Times New Roman"/>
-          <w:szCs w:val="24"/>
-          <w:lang w:val="en-US"/>
-        </w:rPr>
-        <w:t>Mike</w:t>
-      </w:r>
-      <w:r>
-        <w:rPr>
-          <w:rFonts w:cs="Times New Roman"/>
-          <w:szCs w:val="24"/>
-          <w:lang w:val="en-US"/>
-        </w:rPr>
-        <w:t xml:space="preserve"> </w:t>
-      </w:r>
-      <w:r>
-        <w:rPr>
-          <w:rFonts w:cs="Times New Roman"/>
-          <w:szCs w:val="24"/>
-          <w:lang w:val="en-US"/>
-        </w:rPr>
-        <w:t>O</w:t>
-      </w:r>
-      <w:r>
-        <w:rPr>
-          <w:rFonts w:cs="Times New Roman"/>
-          <w:szCs w:val="24"/>
-          <w:lang w:val="en-US"/>
-        </w:rPr>
-        <w:t>’</w:t>
-      </w:r>
-      <w:r>
-        <w:rPr>
-          <w:rFonts w:cs="Times New Roman"/>
-          <w:szCs w:val="24"/>
-          <w:lang w:val="en-US"/>
-        </w:rPr>
-        <w:t>Neill</w:t>
-      </w:r>
-      <w:r>
-        <w:rPr>
-          <w:rFonts w:cs="Times New Roman"/>
-          <w:szCs w:val="24"/>
-          <w:lang w:val="en-US"/>
-        </w:rPr>
-        <w:t xml:space="preserve">. – </w:t>
-      </w:r>
-      <w:r>
-        <w:rPr>
-          <w:rFonts w:cs="Times New Roman"/>
-          <w:szCs w:val="24"/>
-          <w:lang w:val="en-US"/>
-        </w:rPr>
-        <w:t>The</w:t>
-      </w:r>
-      <w:r>
-        <w:rPr>
-          <w:rFonts w:cs="Times New Roman"/>
-          <w:szCs w:val="24"/>
-          <w:lang w:val="en-US"/>
-        </w:rPr>
-        <w:t xml:space="preserve"> </w:t>
-      </w:r>
-      <w:r>
-        <w:rPr>
-          <w:rFonts w:cs="Times New Roman"/>
-          <w:szCs w:val="24"/>
-          <w:lang w:val="en-US"/>
-        </w:rPr>
-        <w:t>Code</w:t>
-      </w:r>
-      <w:r>
-        <w:rPr>
-          <w:rFonts w:cs="Times New Roman"/>
-          <w:szCs w:val="24"/>
-          <w:lang w:val="en-US"/>
-        </w:rPr>
-        <w:t xml:space="preserve"> </w:t>
-      </w:r>
-      <w:r>
-        <w:rPr>
-          <w:rFonts w:cs="Times New Roman"/>
-          <w:szCs w:val="24"/>
-          <w:lang w:val="en-US"/>
-        </w:rPr>
-        <w:t>Project</w:t>
-      </w:r>
-      <w:r>
-        <w:rPr>
-          <w:rFonts w:cs="Times New Roman"/>
-          <w:szCs w:val="24"/>
-          <w:lang w:val="en-US"/>
-        </w:rPr>
-        <w:t xml:space="preserve">, 2006. – </w:t>
-      </w:r>
-      <w:r>
-        <w:rPr>
-          <w:rFonts w:cs="Times New Roman"/>
-          <w:szCs w:val="24"/>
-          <w:lang w:val="en-US"/>
-        </w:rPr>
-        <w:t xml:space="preserve">Mode of </w:t>
-      </w:r>
-      <w:proofErr w:type="gramStart"/>
-      <w:r>
-        <w:rPr>
-          <w:rFonts w:cs="Times New Roman"/>
-          <w:szCs w:val="24"/>
-          <w:lang w:val="en-US"/>
-        </w:rPr>
-        <w:t>access</w:t>
-      </w:r>
-      <w:r>
-        <w:rPr>
-          <w:rFonts w:cs="Times New Roman"/>
-          <w:szCs w:val="24"/>
-          <w:lang w:val="en-US"/>
-        </w:rPr>
-        <w:t xml:space="preserve"> :</w:t>
-      </w:r>
-      <w:proofErr w:type="gramEnd"/>
-      <w:r>
-        <w:rPr>
-          <w:rFonts w:cs="Times New Roman"/>
-          <w:szCs w:val="24"/>
-          <w:lang w:val="en-US"/>
-        </w:rPr>
-        <w:t xml:space="preserve"> </w:t>
-      </w:r>
-      <w:r>
-        <w:rPr>
-          <w:rFonts w:cs="Times New Roman"/>
-          <w:szCs w:val="24"/>
-          <w:lang w:val="en-US"/>
-        </w:rPr>
-        <w:t>http://www.codeproject.c</w:t>
-      </w:r>
-      <w:r>
-        <w:rPr>
-          <w:rFonts w:cs="Times New Roman"/>
-          <w:szCs w:val="24"/>
-          <w:lang w:val="en-US"/>
-        </w:rPr>
-        <w:t>o</w:t>
-      </w:r>
-      <w:r>
-        <w:rPr>
-          <w:rFonts w:cs="Times New Roman"/>
-          <w:szCs w:val="24"/>
-          <w:lang w:val="en-US"/>
-        </w:rPr>
-        <w:t>m/KB/library/NeuralNetRecognition.aspx</w:t>
-      </w:r>
-      <w:r>
-        <w:rPr>
-          <w:rFonts w:cs="Times New Roman"/>
-          <w:szCs w:val="24"/>
-          <w:lang w:val="en-US"/>
-        </w:rPr>
-        <w:t xml:space="preserve">. – </w:t>
-      </w:r>
-      <w:r>
-        <w:rPr>
-          <w:rFonts w:cs="Times New Roman"/>
-          <w:szCs w:val="24"/>
-          <w:lang w:val="en-US"/>
-        </w:rPr>
-        <w:t xml:space="preserve">Date of </w:t>
-      </w:r>
-      <w:proofErr w:type="gramStart"/>
-      <w:r>
-        <w:rPr>
-          <w:rFonts w:cs="Times New Roman"/>
-          <w:szCs w:val="24"/>
-          <w:lang w:val="en-US"/>
-        </w:rPr>
-        <w:t xml:space="preserve">access </w:t>
-      </w:r>
-      <w:r>
-        <w:rPr>
-          <w:rFonts w:cs="Times New Roman"/>
-          <w:szCs w:val="24"/>
-          <w:lang w:val="en-US"/>
-        </w:rPr>
-        <w:t>:</w:t>
-      </w:r>
-      <w:proofErr w:type="gramEnd"/>
-      <w:r>
-        <w:rPr>
-          <w:rFonts w:cs="Times New Roman"/>
-          <w:szCs w:val="24"/>
-          <w:lang w:val="en-US"/>
-        </w:rPr>
-        <w:t xml:space="preserve"> 23.01.2011</w:t>
-      </w:r>
-      <w:r>
-        <w:rPr>
-          <w:rFonts w:cs="Times New Roman"/>
-          <w:szCs w:val="24"/>
-          <w:lang w:val="en-US"/>
-        </w:rPr>
-        <w:t>.</w:t>
-      </w:r>
-    </w:p>
-    <w:p>
-      <w:pPr>
-        <w:pStyle w:val="a7"/>
-        <w:numPr>
-          <w:ilvl w:val="0"/>
-          <w:numId w:val="16"/>
-        </w:numPr>
-        <w:rPr>
-          <w:rFonts w:cs="Times New Roman"/>
-          <w:szCs w:val="24"/>
-          <w:lang w:val="en-US"/>
-        </w:rPr>
-      </w:pPr>
-      <w:r>
-        <w:rPr>
-          <w:lang w:val="en-US"/>
-        </w:rPr>
-        <w:t>http://habrahabr.ru/blogs/artificial_intelligence/74326/</w:t>
+        <w:t xml:space="preserve"> 22.12.2011.</w:t>
       </w:r>
     </w:p>
     <w:sectPr>
-      <w:footerReference w:type="default" r:id="rId10"/>
+      <w:footerReference w:type="default" r:id="rId12"/>
       <w:pgSz w:w="11906" w:h="16838"/>
       <w:pgMar w:top="1134" w:right="850" w:bottom="1134" w:left="1701" w:header="708" w:footer="708" w:gutter="0"/>
       <w:cols w:space="708"/>
@@ -3949,7 +5915,7 @@
             <w:noProof/>
             <w:szCs w:val="24"/>
           </w:rPr>
-          <w:t>9</w:t>
+          <w:t>8</w:t>
         </w:r>
         <w:r>
           <w:rPr>
@@ -5822,6 +7788,92 @@
     </w:lvl>
   </w:abstractNum>
   <w:abstractNum w:abstractNumId="16">
+    <w:nsid w:val="5C044A6C"/>
+    <w:multiLevelType w:val="hybridMultilevel"/>
+    <w:tmpl w:val="8F9CF0DE"/>
+    <w:lvl w:ilvl="0" w:tplc="0419000F">
+      <w:start w:val="1"/>
+      <w:numFmt w:val="decimal"/>
+      <w:lvlText w:val="%1."/>
+      <w:lvlJc w:val="left"/>
+      <w:pPr>
+        <w:ind w:left="1429" w:hanging="360"/>
+      </w:pPr>
+    </w:lvl>
+    <w:lvl w:ilvl="1" w:tplc="04190019" w:tentative="1">
+      <w:start w:val="1"/>
+      <w:numFmt w:val="lowerLetter"/>
+      <w:lvlText w:val="%2."/>
+      <w:lvlJc w:val="left"/>
+      <w:pPr>
+        <w:ind w:left="2149" w:hanging="360"/>
+      </w:pPr>
+    </w:lvl>
+    <w:lvl w:ilvl="2" w:tplc="0419001B" w:tentative="1">
+      <w:start w:val="1"/>
+      <w:numFmt w:val="lowerRoman"/>
+      <w:lvlText w:val="%3."/>
+      <w:lvlJc w:val="right"/>
+      <w:pPr>
+        <w:ind w:left="2869" w:hanging="180"/>
+      </w:pPr>
+    </w:lvl>
+    <w:lvl w:ilvl="3" w:tplc="0419000F" w:tentative="1">
+      <w:start w:val="1"/>
+      <w:numFmt w:val="decimal"/>
+      <w:lvlText w:val="%4."/>
+      <w:lvlJc w:val="left"/>
+      <w:pPr>
+        <w:ind w:left="3589" w:hanging="360"/>
+      </w:pPr>
+    </w:lvl>
+    <w:lvl w:ilvl="4" w:tplc="04190019" w:tentative="1">
+      <w:start w:val="1"/>
+      <w:numFmt w:val="lowerLetter"/>
+      <w:lvlText w:val="%5."/>
+      <w:lvlJc w:val="left"/>
+      <w:pPr>
+        <w:ind w:left="4309" w:hanging="360"/>
+      </w:pPr>
+    </w:lvl>
+    <w:lvl w:ilvl="5" w:tplc="0419001B" w:tentative="1">
+      <w:start w:val="1"/>
+      <w:numFmt w:val="lowerRoman"/>
+      <w:lvlText w:val="%6."/>
+      <w:lvlJc w:val="right"/>
+      <w:pPr>
+        <w:ind w:left="5029" w:hanging="180"/>
+      </w:pPr>
+    </w:lvl>
+    <w:lvl w:ilvl="6" w:tplc="0419000F" w:tentative="1">
+      <w:start w:val="1"/>
+      <w:numFmt w:val="decimal"/>
+      <w:lvlText w:val="%7."/>
+      <w:lvlJc w:val="left"/>
+      <w:pPr>
+        <w:ind w:left="5749" w:hanging="360"/>
+      </w:pPr>
+    </w:lvl>
+    <w:lvl w:ilvl="7" w:tplc="04190019" w:tentative="1">
+      <w:start w:val="1"/>
+      <w:numFmt w:val="lowerLetter"/>
+      <w:lvlText w:val="%8."/>
+      <w:lvlJc w:val="left"/>
+      <w:pPr>
+        <w:ind w:left="6469" w:hanging="360"/>
+      </w:pPr>
+    </w:lvl>
+    <w:lvl w:ilvl="8" w:tplc="0419001B" w:tentative="1">
+      <w:start w:val="1"/>
+      <w:numFmt w:val="lowerRoman"/>
+      <w:lvlText w:val="%9."/>
+      <w:lvlJc w:val="right"/>
+      <w:pPr>
+        <w:ind w:left="7189" w:hanging="180"/>
+      </w:pPr>
+    </w:lvl>
+  </w:abstractNum>
+  <w:abstractNum w:abstractNumId="17">
     <w:nsid w:val="690D538C"/>
     <w:multiLevelType w:val="hybridMultilevel"/>
     <w:tmpl w:val="008C4462"/>
@@ -5934,7 +7986,7 @@
       </w:rPr>
     </w:lvl>
   </w:abstractNum>
-  <w:abstractNum w:abstractNumId="17">
+  <w:abstractNum w:abstractNumId="18">
     <w:nsid w:val="73B36490"/>
     <w:multiLevelType w:val="hybridMultilevel"/>
     <w:tmpl w:val="5910558E"/>
@@ -6047,7 +8099,7 @@
       </w:rPr>
     </w:lvl>
   </w:abstractNum>
-  <w:abstractNum w:abstractNumId="18">
+  <w:abstractNum w:abstractNumId="19">
     <w:nsid w:val="749D723A"/>
     <w:multiLevelType w:val="multilevel"/>
     <w:tmpl w:val="E00A634E"/>
@@ -6160,7 +8212,7 @@
       </w:rPr>
     </w:lvl>
   </w:abstractNum>
-  <w:abstractNum w:abstractNumId="19">
+  <w:abstractNum w:abstractNumId="20">
     <w:nsid w:val="75697F93"/>
     <w:multiLevelType w:val="hybridMultilevel"/>
     <w:tmpl w:val="789EAE1C"/>
@@ -6249,7 +8301,7 @@
       </w:pPr>
     </w:lvl>
   </w:abstractNum>
-  <w:abstractNum w:abstractNumId="20">
+  <w:abstractNum w:abstractNumId="21">
     <w:nsid w:val="75882227"/>
     <w:multiLevelType w:val="hybridMultilevel"/>
     <w:tmpl w:val="DB20FCBA"/>
@@ -6362,7 +8414,7 @@
       </w:rPr>
     </w:lvl>
   </w:abstractNum>
-  <w:abstractNum w:abstractNumId="21">
+  <w:abstractNum w:abstractNumId="22">
     <w:nsid w:val="7CA64792"/>
     <w:multiLevelType w:val="hybridMultilevel"/>
     <w:tmpl w:val="883246DE"/>
@@ -6479,7 +8531,7 @@
     <w:abstractNumId w:val="8"/>
   </w:num>
   <w:num w:numId="2">
-    <w:abstractNumId w:val="18"/>
+    <w:abstractNumId w:val="19"/>
   </w:num>
   <w:num w:numId="3">
     <w:abstractNumId w:val="3"/>
@@ -6500,13 +8552,13 @@
     <w:abstractNumId w:val="9"/>
   </w:num>
   <w:num w:numId="9">
-    <w:abstractNumId w:val="17"/>
+    <w:abstractNumId w:val="18"/>
   </w:num>
   <w:num w:numId="10">
     <w:abstractNumId w:val="11"/>
   </w:num>
   <w:num w:numId="11">
-    <w:abstractNumId w:val="16"/>
+    <w:abstractNumId w:val="17"/>
   </w:num>
   <w:num w:numId="12">
     <w:abstractNumId w:val="6"/>
@@ -6515,13 +8567,13 @@
     <w:abstractNumId w:val="12"/>
   </w:num>
   <w:num w:numId="14">
-    <w:abstractNumId w:val="21"/>
+    <w:abstractNumId w:val="22"/>
   </w:num>
   <w:num w:numId="15">
     <w:abstractNumId w:val="10"/>
   </w:num>
   <w:num w:numId="16">
-    <w:abstractNumId w:val="19"/>
+    <w:abstractNumId w:val="20"/>
   </w:num>
   <w:num w:numId="17">
     <w:abstractNumId w:val="1"/>
@@ -6536,10 +8588,13 @@
     <w:abstractNumId w:val="7"/>
   </w:num>
   <w:num w:numId="21">
-    <w:abstractNumId w:val="20"/>
+    <w:abstractNumId w:val="21"/>
   </w:num>
   <w:num w:numId="22">
     <w:abstractNumId w:val="13"/>
+  </w:num>
+  <w:num w:numId="23">
+    <w:abstractNumId w:val="16"/>
   </w:num>
 </w:numbering>
 </file>
@@ -8285,7 +10340,7 @@
 </file>
 
 <file path=customXml/itemProps1.xml><?xml version="1.0" encoding="utf-8"?>
-<ds:datastoreItem xmlns:ds="http://schemas.openxmlformats.org/officeDocument/2006/customXml" ds:itemID="{4DBFB793-5A90-4832-90FD-585BC8F51C6A}">
+<ds:datastoreItem xmlns:ds="http://schemas.openxmlformats.org/officeDocument/2006/customXml" ds:itemID="{727A78AF-7F91-40F6-A4CD-A3B1114444EF}">
   <ds:schemaRefs>
     <ds:schemaRef ds:uri="http://schemas.openxmlformats.org/officeDocument/2006/bibliography"/>
   </ds:schemaRefs>

</xml_diff>